<commit_message>
Explicação da classe Mochila e dos métodos implementados na classe Population
</commit_message>
<xml_diff>
--- a/Genetic Lab 0.2.docx
+++ b/Genetic Lab 0.2.docx
@@ -501,13 +501,13 @@
         <w:spacing w:before="0" w:after="200" w:line="276" w:lineRule="auto"/>
         <w:rPr>
           <w:rFonts w:ascii="Calibri" w:hAnsi="Calibri" w:cs="Calibri"/>
-          <w:sz w:val="28"/>
-        </w:rPr>
-      </w:pPr>
-      <w:r>
-        <w:rPr>
-          <w:rFonts w:ascii="Calibri" w:hAnsi="Calibri" w:cs="Calibri"/>
-          <w:sz w:val="28"/>
+          <w:sz w:val="24"/>
+        </w:rPr>
+      </w:pPr>
+      <w:r>
+        <w:rPr>
+          <w:rFonts w:ascii="Calibri" w:hAnsi="Calibri" w:cs="Calibri"/>
+          <w:sz w:val="24"/>
         </w:rPr>
         <w:t xml:space="preserve">Fazer </w:t>
       </w:r>
@@ -515,7 +515,7 @@
       <w:r>
         <w:rPr>
           <w:rFonts w:ascii="Calibri" w:hAnsi="Calibri" w:cs="Calibri"/>
-          <w:sz w:val="28"/>
+          <w:sz w:val="24"/>
         </w:rPr>
         <w:t>layout</w:t>
       </w:r>
@@ -523,7 +523,7 @@
       <w:r>
         <w:rPr>
           <w:rFonts w:ascii="Calibri" w:hAnsi="Calibri" w:cs="Calibri"/>
-          <w:sz w:val="28"/>
+          <w:sz w:val="24"/>
         </w:rPr>
         <w:t xml:space="preserve"> documento</w:t>
       </w:r>
@@ -538,13 +538,13 @@
         <w:spacing w:before="0" w:after="200" w:line="276" w:lineRule="auto"/>
         <w:rPr>
           <w:rFonts w:ascii="Calibri" w:hAnsi="Calibri" w:cs="Calibri"/>
-          <w:sz w:val="28"/>
-        </w:rPr>
-      </w:pPr>
-      <w:r>
-        <w:rPr>
-          <w:rFonts w:ascii="Calibri" w:hAnsi="Calibri" w:cs="Calibri"/>
-          <w:sz w:val="28"/>
+          <w:sz w:val="24"/>
+        </w:rPr>
+      </w:pPr>
+      <w:r>
+        <w:rPr>
+          <w:rFonts w:ascii="Calibri" w:hAnsi="Calibri" w:cs="Calibri"/>
+          <w:sz w:val="24"/>
         </w:rPr>
         <w:t>Comentar código antigo</w:t>
       </w:r>
@@ -559,13 +559,13 @@
         <w:spacing w:before="0" w:after="200" w:line="276" w:lineRule="auto"/>
         <w:rPr>
           <w:rFonts w:ascii="Calibri" w:hAnsi="Calibri" w:cs="Calibri"/>
-          <w:sz w:val="28"/>
-        </w:rPr>
-      </w:pPr>
-      <w:r>
-        <w:rPr>
-          <w:rFonts w:ascii="Calibri" w:hAnsi="Calibri" w:cs="Calibri"/>
-          <w:sz w:val="28"/>
+          <w:sz w:val="24"/>
+        </w:rPr>
+      </w:pPr>
+      <w:r>
+        <w:rPr>
+          <w:rFonts w:ascii="Calibri" w:hAnsi="Calibri" w:cs="Calibri"/>
+          <w:sz w:val="24"/>
         </w:rPr>
         <w:t>Testar as classes já programadas</w:t>
       </w:r>
@@ -580,13 +580,13 @@
         <w:spacing w:before="0" w:after="200" w:line="276" w:lineRule="auto"/>
         <w:rPr>
           <w:rFonts w:ascii="Calibri" w:hAnsi="Calibri" w:cs="Calibri"/>
-          <w:sz w:val="28"/>
-        </w:rPr>
-      </w:pPr>
-      <w:r>
-        <w:rPr>
-          <w:rFonts w:ascii="Calibri" w:hAnsi="Calibri" w:cs="Calibri"/>
-          <w:sz w:val="28"/>
+          <w:sz w:val="24"/>
+        </w:rPr>
+      </w:pPr>
+      <w:r>
+        <w:rPr>
+          <w:rFonts w:ascii="Calibri" w:hAnsi="Calibri" w:cs="Calibri"/>
+          <w:sz w:val="24"/>
         </w:rPr>
         <w:t>Programar ‘Roleta’ – Selecção</w:t>
       </w:r>
@@ -601,13 +601,13 @@
         <w:spacing w:before="0" w:after="200" w:line="276" w:lineRule="auto"/>
         <w:rPr>
           <w:rFonts w:ascii="Calibri" w:hAnsi="Calibri" w:cs="Calibri"/>
-          <w:sz w:val="28"/>
-        </w:rPr>
-      </w:pPr>
-      <w:r>
-        <w:rPr>
-          <w:rFonts w:ascii="Calibri" w:hAnsi="Calibri" w:cs="Calibri"/>
-          <w:sz w:val="28"/>
+          <w:sz w:val="24"/>
+        </w:rPr>
+      </w:pPr>
+      <w:r>
+        <w:rPr>
+          <w:rFonts w:ascii="Calibri" w:hAnsi="Calibri" w:cs="Calibri"/>
+          <w:sz w:val="24"/>
         </w:rPr>
         <w:t>Programar ‘SUS’ – Selecção</w:t>
       </w:r>
@@ -622,13 +622,13 @@
         <w:spacing w:before="0" w:after="200" w:line="276" w:lineRule="auto"/>
         <w:rPr>
           <w:rFonts w:ascii="Calibri" w:hAnsi="Calibri" w:cs="Calibri"/>
-          <w:sz w:val="28"/>
-        </w:rPr>
-      </w:pPr>
-      <w:r>
-        <w:rPr>
-          <w:rFonts w:ascii="Calibri" w:hAnsi="Calibri" w:cs="Calibri"/>
-          <w:sz w:val="28"/>
+          <w:sz w:val="24"/>
+        </w:rPr>
+      </w:pPr>
+      <w:r>
+        <w:rPr>
+          <w:rFonts w:ascii="Calibri" w:hAnsi="Calibri" w:cs="Calibri"/>
+          <w:sz w:val="24"/>
         </w:rPr>
         <w:t>Programar ‘</w:t>
       </w:r>
@@ -636,7 +636,7 @@
       <w:r>
         <w:rPr>
           <w:rFonts w:ascii="Calibri" w:hAnsi="Calibri" w:cs="Calibri"/>
-          <w:sz w:val="28"/>
+          <w:sz w:val="24"/>
         </w:rPr>
         <w:t>Truncation</w:t>
       </w:r>
@@ -644,7 +644,7 @@
       <w:r>
         <w:rPr>
           <w:rFonts w:ascii="Calibri" w:hAnsi="Calibri" w:cs="Calibri"/>
-          <w:sz w:val="28"/>
+          <w:sz w:val="24"/>
         </w:rPr>
         <w:t>’ – Substituição</w:t>
       </w:r>
@@ -659,13 +659,13 @@
         <w:spacing w:before="0" w:after="200" w:line="276" w:lineRule="auto"/>
         <w:rPr>
           <w:rFonts w:ascii="Calibri" w:hAnsi="Calibri" w:cs="Calibri"/>
-          <w:sz w:val="28"/>
-        </w:rPr>
-      </w:pPr>
-      <w:r>
-        <w:rPr>
-          <w:rFonts w:ascii="Calibri" w:hAnsi="Calibri" w:cs="Calibri"/>
-          <w:sz w:val="28"/>
+          <w:sz w:val="24"/>
+        </w:rPr>
+      </w:pPr>
+      <w:r>
+        <w:rPr>
+          <w:rFonts w:ascii="Calibri" w:hAnsi="Calibri" w:cs="Calibri"/>
+          <w:sz w:val="24"/>
         </w:rPr>
         <w:t>Programar métodos que possibilitem retirar da classe população:</w:t>
       </w:r>
@@ -680,14 +680,14 @@
         <w:spacing w:before="0" w:after="200" w:line="276" w:lineRule="auto"/>
         <w:rPr>
           <w:rFonts w:ascii="Calibri" w:hAnsi="Calibri" w:cs="Calibri"/>
-          <w:sz w:val="28"/>
+          <w:sz w:val="24"/>
         </w:rPr>
       </w:pPr>
       <w:proofErr w:type="gramStart"/>
       <w:r>
         <w:rPr>
           <w:rFonts w:ascii="Calibri" w:hAnsi="Calibri" w:cs="Calibri"/>
-          <w:sz w:val="28"/>
+          <w:sz w:val="24"/>
         </w:rPr>
         <w:t>Fitness</w:t>
       </w:r>
@@ -695,7 +695,7 @@
       <w:r>
         <w:rPr>
           <w:rFonts w:ascii="Calibri" w:hAnsi="Calibri" w:cs="Calibri"/>
-          <w:sz w:val="28"/>
+          <w:sz w:val="24"/>
         </w:rPr>
         <w:t xml:space="preserve"> (média,…)</w:t>
       </w:r>
@@ -710,13 +710,13 @@
         <w:spacing w:before="0" w:after="200" w:line="276" w:lineRule="auto"/>
         <w:rPr>
           <w:rFonts w:ascii="Calibri" w:hAnsi="Calibri" w:cs="Calibri"/>
-          <w:sz w:val="28"/>
-        </w:rPr>
-      </w:pPr>
-      <w:r>
-        <w:rPr>
-          <w:rFonts w:ascii="Calibri" w:hAnsi="Calibri" w:cs="Calibri"/>
-          <w:sz w:val="28"/>
+          <w:sz w:val="24"/>
+        </w:rPr>
+      </w:pPr>
+      <w:r>
+        <w:rPr>
+          <w:rFonts w:ascii="Calibri" w:hAnsi="Calibri" w:cs="Calibri"/>
+          <w:sz w:val="24"/>
         </w:rPr>
         <w:t>Desvio Padrão</w:t>
       </w:r>
@@ -731,13 +731,13 @@
         <w:spacing w:before="0" w:after="200" w:line="276" w:lineRule="auto"/>
         <w:rPr>
           <w:rFonts w:ascii="Calibri" w:hAnsi="Calibri" w:cs="Calibri"/>
-          <w:sz w:val="28"/>
-        </w:rPr>
-      </w:pPr>
-      <w:r>
-        <w:rPr>
-          <w:rFonts w:ascii="Calibri" w:hAnsi="Calibri" w:cs="Calibri"/>
-          <w:sz w:val="28"/>
+          <w:sz w:val="24"/>
+        </w:rPr>
+      </w:pPr>
+      <w:r>
+        <w:rPr>
+          <w:rFonts w:ascii="Calibri" w:hAnsi="Calibri" w:cs="Calibri"/>
+          <w:sz w:val="24"/>
         </w:rPr>
         <w:t xml:space="preserve">Melhor individuo, seu </w:t>
       </w:r>
@@ -745,7 +745,7 @@
       <w:r>
         <w:rPr>
           <w:rFonts w:ascii="Calibri" w:hAnsi="Calibri" w:cs="Calibri"/>
-          <w:sz w:val="28"/>
+          <w:sz w:val="24"/>
         </w:rPr>
         <w:t>fitness</w:t>
       </w:r>
@@ -753,7 +753,7 @@
       <w:r>
         <w:rPr>
           <w:rFonts w:ascii="Calibri" w:hAnsi="Calibri" w:cs="Calibri"/>
-          <w:sz w:val="28"/>
+          <w:sz w:val="24"/>
         </w:rPr>
         <w:t xml:space="preserve"> e atributos</w:t>
       </w:r>
@@ -768,13 +768,13 @@
         <w:spacing w:before="0" w:after="200" w:line="276" w:lineRule="auto"/>
         <w:rPr>
           <w:rFonts w:ascii="Calibri" w:hAnsi="Calibri" w:cs="Calibri"/>
-          <w:sz w:val="28"/>
-        </w:rPr>
-      </w:pPr>
-      <w:r>
-        <w:rPr>
-          <w:rFonts w:ascii="Calibri" w:hAnsi="Calibri" w:cs="Calibri"/>
-          <w:sz w:val="28"/>
+          <w:sz w:val="24"/>
+        </w:rPr>
+      </w:pPr>
+      <w:r>
+        <w:rPr>
+          <w:rFonts w:ascii="Calibri" w:hAnsi="Calibri" w:cs="Calibri"/>
+          <w:sz w:val="24"/>
         </w:rPr>
         <w:t>Número de indivíduos ‘com tudo a ‘1’’</w:t>
       </w:r>
@@ -789,13 +789,13 @@
         <w:spacing w:before="0" w:after="200" w:line="276" w:lineRule="auto"/>
         <w:rPr>
           <w:rFonts w:ascii="Calibri" w:hAnsi="Calibri" w:cs="Calibri"/>
-          <w:sz w:val="28"/>
-        </w:rPr>
-      </w:pPr>
-      <w:r>
-        <w:rPr>
-          <w:rFonts w:ascii="Calibri" w:hAnsi="Calibri" w:cs="Calibri"/>
-          <w:sz w:val="28"/>
+          <w:sz w:val="24"/>
+        </w:rPr>
+      </w:pPr>
+      <w:r>
+        <w:rPr>
+          <w:rFonts w:ascii="Calibri" w:hAnsi="Calibri" w:cs="Calibri"/>
+          <w:sz w:val="24"/>
         </w:rPr>
         <w:t>Testar</w:t>
       </w:r>
@@ -810,13 +810,13 @@
         <w:spacing w:before="0" w:after="200" w:line="276" w:lineRule="auto"/>
         <w:rPr>
           <w:rFonts w:ascii="Calibri" w:hAnsi="Calibri" w:cs="Calibri"/>
-          <w:sz w:val="28"/>
-        </w:rPr>
-      </w:pPr>
-      <w:r>
-        <w:rPr>
-          <w:rFonts w:ascii="Calibri" w:hAnsi="Calibri" w:cs="Calibri"/>
-          <w:sz w:val="28"/>
+          <w:sz w:val="24"/>
+        </w:rPr>
+      </w:pPr>
+      <w:r>
+        <w:rPr>
+          <w:rFonts w:ascii="Calibri" w:hAnsi="Calibri" w:cs="Calibri"/>
+          <w:sz w:val="24"/>
         </w:rPr>
         <w:t>Documentar</w:t>
       </w:r>
@@ -920,14 +920,6 @@
         </w:rPr>
         <w:t>Classe Mochila</w:t>
       </w:r>
-    </w:p>
-    <w:p>
-      <w:pPr>
-        <w:rPr>
-          <w:rFonts w:ascii="Calibri" w:hAnsi="Calibri" w:cs="Calibri"/>
-          <w:sz w:val="22"/>
-        </w:rPr>
-      </w:pPr>
     </w:p>
     <w:tbl>
       <w:tblPr>
@@ -937,7 +929,7 @@
         <w:tblLook w:val="04A0" w:firstRow="1" w:lastRow="0" w:firstColumn="1" w:lastColumn="0" w:noHBand="0" w:noVBand="1"/>
       </w:tblPr>
       <w:tblGrid>
-        <w:gridCol w:w="6378"/>
+        <w:gridCol w:w="7324"/>
       </w:tblGrid>
       <w:tr>
         <w:trPr>
@@ -945,7 +937,7 @@
         </w:trPr>
         <w:tc>
           <w:tcPr>
-            <w:tcW w:w="6378" w:type="dxa"/>
+            <w:tcW w:w="7324" w:type="dxa"/>
           </w:tcPr>
           <w:p>
             <w:pPr>
@@ -974,7 +966,7 @@
         </w:trPr>
         <w:tc>
           <w:tcPr>
-            <w:tcW w:w="6378" w:type="dxa"/>
+            <w:tcW w:w="7324" w:type="dxa"/>
           </w:tcPr>
           <w:p>
             <w:pPr>
@@ -1233,7 +1225,7 @@
         </w:trPr>
         <w:tc>
           <w:tcPr>
-            <w:tcW w:w="6378" w:type="dxa"/>
+            <w:tcW w:w="7324" w:type="dxa"/>
           </w:tcPr>
           <w:p>
             <w:pPr>
@@ -1295,7 +1287,7 @@
                 <w:sz w:val="22"/>
                 <w:lang w:val="en-US"/>
               </w:rPr>
-              <w:t>pesom</w:t>
+              <w:t>pesoMochila</w:t>
             </w:r>
             <w:proofErr w:type="spellEnd"/>
             <w:r>
@@ -1358,7 +1350,25 @@
                 <w:sz w:val="22"/>
                 <w:lang w:val="en-US"/>
               </w:rPr>
-              <w:t xml:space="preserve"> peso, </w:t>
+              <w:t xml:space="preserve"> </w:t>
+            </w:r>
+            <w:proofErr w:type="spellStart"/>
+            <w:r>
+              <w:rPr>
+                <w:rFonts w:ascii="Calibri" w:hAnsi="Calibri" w:cs="Calibri"/>
+                <w:sz w:val="22"/>
+                <w:lang w:val="en-US"/>
+              </w:rPr>
+              <w:t>pesoMochila</w:t>
+            </w:r>
+            <w:proofErr w:type="spellEnd"/>
+            <w:r>
+              <w:rPr>
+                <w:rFonts w:ascii="Calibri" w:hAnsi="Calibri" w:cs="Calibri"/>
+                <w:sz w:val="22"/>
+                <w:lang w:val="en-US"/>
+              </w:rPr>
+              <w:t xml:space="preserve">, </w:t>
             </w:r>
             <w:proofErr w:type="spellStart"/>
             <w:r>
@@ -1520,7 +1530,7 @@
                 <w:sz w:val="22"/>
                 <w:lang w:val="en-US"/>
               </w:rPr>
-              <w:t xml:space="preserve"> peso, </w:t>
+              <w:t xml:space="preserve"> </w:t>
             </w:r>
             <w:proofErr w:type="spellStart"/>
             <w:r>
@@ -1529,6 +1539,24 @@
                 <w:sz w:val="22"/>
                 <w:lang w:val="en-US"/>
               </w:rPr>
+              <w:t>pesoMochila</w:t>
+            </w:r>
+            <w:proofErr w:type="spellEnd"/>
+            <w:r>
+              <w:rPr>
+                <w:rFonts w:ascii="Calibri" w:hAnsi="Calibri" w:cs="Calibri"/>
+                <w:sz w:val="22"/>
+                <w:lang w:val="en-US"/>
+              </w:rPr>
+              <w:t xml:space="preserve">, </w:t>
+            </w:r>
+            <w:proofErr w:type="spellStart"/>
+            <w:r>
+              <w:rPr>
+                <w:rFonts w:ascii="Calibri" w:hAnsi="Calibri" w:cs="Calibri"/>
+                <w:sz w:val="22"/>
+                <w:lang w:val="en-US"/>
+              </w:rPr>
               <w:t>int</w:t>
             </w:r>
             <w:proofErr w:type="spellEnd"/>
@@ -1538,7 +1566,7 @@
                 <w:sz w:val="22"/>
                 <w:lang w:val="en-US"/>
               </w:rPr>
-              <w:t xml:space="preserve"> [ ]valor, </w:t>
+              <w:t xml:space="preserve">[] Peso, </w:t>
             </w:r>
             <w:proofErr w:type="spellStart"/>
             <w:r>
@@ -1556,7 +1584,15 @@
                 <w:sz w:val="22"/>
                 <w:lang w:val="en-US"/>
               </w:rPr>
-              <w:t xml:space="preserve"> [ ]peso);</w:t>
+              <w:t>[] Valor</w:t>
+            </w:r>
+            <w:r>
+              <w:rPr>
+                <w:rFonts w:ascii="Calibri" w:hAnsi="Calibri" w:cs="Calibri"/>
+                <w:sz w:val="22"/>
+                <w:lang w:val="en-US"/>
+              </w:rPr>
+              <w:t>);</w:t>
             </w:r>
           </w:p>
           <w:p>
@@ -1595,33 +1631,79 @@
               <w:t>();</w:t>
             </w:r>
           </w:p>
-        </w:tc>
-      </w:tr>
-      <w:tr>
-        <w:trPr>
-          <w:jc w:val="center"/>
-        </w:trPr>
-        <w:tc>
-          <w:tcPr>
-            <w:tcW w:w="6378" w:type="dxa"/>
-            <w:tcBorders>
-              <w:left w:val="nil"/>
-              <w:bottom w:val="nil"/>
-              <w:right w:val="nil"/>
-            </w:tcBorders>
-          </w:tcPr>
           <w:p>
             <w:pPr>
+              <w:contextualSpacing/>
               <w:rPr>
                 <w:rFonts w:ascii="Calibri" w:hAnsi="Calibri" w:cs="Calibri"/>
                 <w:sz w:val="22"/>
                 <w:lang w:val="en-US"/>
               </w:rPr>
             </w:pPr>
+            <w:r>
+              <w:rPr>
+                <w:rFonts w:ascii="Calibri" w:hAnsi="Calibri" w:cs="Calibri"/>
+                <w:sz w:val="22"/>
+                <w:lang w:val="en-US"/>
+              </w:rPr>
+              <w:t xml:space="preserve">+ </w:t>
+            </w:r>
+            <w:r>
+              <w:rPr>
+                <w:rFonts w:ascii="Calibri" w:hAnsi="Calibri" w:cs="Calibri"/>
+                <w:sz w:val="22"/>
+                <w:lang w:val="en-US"/>
+              </w:rPr>
+              <w:t xml:space="preserve">public </w:t>
+            </w:r>
+            <w:proofErr w:type="spellStart"/>
+            <w:r>
+              <w:rPr>
+                <w:rFonts w:ascii="Calibri" w:hAnsi="Calibri" w:cs="Calibri"/>
+                <w:sz w:val="22"/>
+                <w:lang w:val="en-US"/>
+              </w:rPr>
+              <w:t>ArrayList</w:t>
+            </w:r>
+            <w:proofErr w:type="spellEnd"/>
+            <w:r>
+              <w:rPr>
+                <w:rFonts w:ascii="Calibri" w:hAnsi="Calibri" w:cs="Calibri"/>
+                <w:sz w:val="22"/>
+                <w:lang w:val="en-US"/>
+              </w:rPr>
+              <w:t xml:space="preserve">&lt;Item&gt; </w:t>
+            </w:r>
+            <w:proofErr w:type="spellStart"/>
+            <w:r>
+              <w:rPr>
+                <w:rFonts w:ascii="Calibri" w:hAnsi="Calibri" w:cs="Calibri"/>
+                <w:sz w:val="22"/>
+                <w:lang w:val="en-US"/>
+              </w:rPr>
+              <w:t>getItems</w:t>
+            </w:r>
+            <w:proofErr w:type="spellEnd"/>
+            <w:r>
+              <w:rPr>
+                <w:rFonts w:ascii="Calibri" w:hAnsi="Calibri" w:cs="Calibri"/>
+                <w:sz w:val="22"/>
+                <w:lang w:val="en-US"/>
+              </w:rPr>
+              <w:t>()</w:t>
+            </w:r>
+            <w:r>
+              <w:rPr>
+                <w:rFonts w:ascii="Calibri" w:hAnsi="Calibri" w:cs="Calibri"/>
+                <w:sz w:val="22"/>
+                <w:lang w:val="en-US"/>
+              </w:rPr>
+              <w:t>;</w:t>
+            </w:r>
           </w:p>
           <w:p>
             <w:pPr>
-              <w:ind w:left="-1243"/>
+              <w:contextualSpacing/>
               <w:rPr>
                 <w:rFonts w:ascii="Calibri" w:hAnsi="Calibri" w:cs="Calibri"/>
                 <w:sz w:val="22"/>
@@ -1634,7 +1716,191 @@
                 <w:sz w:val="22"/>
                 <w:lang w:val="en-US"/>
               </w:rPr>
-              <w:t>A</w:t>
+              <w:t xml:space="preserve">+ </w:t>
+            </w:r>
+            <w:r>
+              <w:rPr>
+                <w:rFonts w:ascii="Calibri" w:hAnsi="Calibri" w:cs="Calibri"/>
+                <w:sz w:val="22"/>
+                <w:lang w:val="en-US"/>
+              </w:rPr>
+              <w:t xml:space="preserve">public void </w:t>
+            </w:r>
+            <w:proofErr w:type="spellStart"/>
+            <w:r>
+              <w:rPr>
+                <w:rFonts w:ascii="Calibri" w:hAnsi="Calibri" w:cs="Calibri"/>
+                <w:sz w:val="22"/>
+                <w:lang w:val="en-US"/>
+              </w:rPr>
+              <w:t>setItems</w:t>
+            </w:r>
+            <w:proofErr w:type="spellEnd"/>
+            <w:r>
+              <w:rPr>
+                <w:rFonts w:ascii="Calibri" w:hAnsi="Calibri" w:cs="Calibri"/>
+                <w:sz w:val="22"/>
+                <w:lang w:val="en-US"/>
+              </w:rPr>
+              <w:t>(</w:t>
+            </w:r>
+            <w:proofErr w:type="spellStart"/>
+            <w:r>
+              <w:rPr>
+                <w:rFonts w:ascii="Calibri" w:hAnsi="Calibri" w:cs="Calibri"/>
+                <w:sz w:val="22"/>
+                <w:lang w:val="en-US"/>
+              </w:rPr>
+              <w:t>ArrayList</w:t>
+            </w:r>
+            <w:proofErr w:type="spellEnd"/>
+            <w:r>
+              <w:rPr>
+                <w:rFonts w:ascii="Calibri" w:hAnsi="Calibri" w:cs="Calibri"/>
+                <w:sz w:val="22"/>
+                <w:lang w:val="en-US"/>
+              </w:rPr>
+              <w:t>&lt;Item&gt; items)</w:t>
+            </w:r>
+            <w:r>
+              <w:rPr>
+                <w:rFonts w:ascii="Calibri" w:hAnsi="Calibri" w:cs="Calibri"/>
+                <w:sz w:val="22"/>
+                <w:lang w:val="en-US"/>
+              </w:rPr>
+              <w:t>;</w:t>
+            </w:r>
+          </w:p>
+          <w:p>
+            <w:pPr>
+              <w:contextualSpacing/>
+              <w:rPr>
+                <w:rFonts w:ascii="Calibri" w:hAnsi="Calibri" w:cs="Calibri"/>
+                <w:sz w:val="22"/>
+                <w:lang w:val="en-US"/>
+              </w:rPr>
+            </w:pPr>
+            <w:r>
+              <w:rPr>
+                <w:rFonts w:ascii="Calibri" w:hAnsi="Calibri" w:cs="Calibri"/>
+                <w:sz w:val="22"/>
+                <w:lang w:val="en-US"/>
+              </w:rPr>
+              <w:t xml:space="preserve">+ </w:t>
+            </w:r>
+            <w:r>
+              <w:rPr>
+                <w:rFonts w:ascii="Calibri" w:hAnsi="Calibri" w:cs="Calibri"/>
+                <w:sz w:val="22"/>
+                <w:lang w:val="en-US"/>
+              </w:rPr>
+              <w:t xml:space="preserve">public </w:t>
+            </w:r>
+            <w:proofErr w:type="spellStart"/>
+            <w:r>
+              <w:rPr>
+                <w:rFonts w:ascii="Calibri" w:hAnsi="Calibri" w:cs="Calibri"/>
+                <w:sz w:val="22"/>
+                <w:lang w:val="en-US"/>
+              </w:rPr>
+              <w:t>int</w:t>
+            </w:r>
+            <w:proofErr w:type="spellEnd"/>
+            <w:r>
+              <w:rPr>
+                <w:rFonts w:ascii="Calibri" w:hAnsi="Calibri" w:cs="Calibri"/>
+                <w:sz w:val="22"/>
+                <w:lang w:val="en-US"/>
+              </w:rPr>
+              <w:t xml:space="preserve"> </w:t>
+            </w:r>
+            <w:proofErr w:type="spellStart"/>
+            <w:r>
+              <w:rPr>
+                <w:rFonts w:ascii="Calibri" w:hAnsi="Calibri" w:cs="Calibri"/>
+                <w:sz w:val="22"/>
+                <w:lang w:val="en-US"/>
+              </w:rPr>
+              <w:t>getPesoMaximo</w:t>
+            </w:r>
+            <w:proofErr w:type="spellEnd"/>
+            <w:r>
+              <w:rPr>
+                <w:rFonts w:ascii="Calibri" w:hAnsi="Calibri" w:cs="Calibri"/>
+                <w:sz w:val="22"/>
+                <w:lang w:val="en-US"/>
+              </w:rPr>
+              <w:t>()</w:t>
+            </w:r>
+            <w:r>
+              <w:rPr>
+                <w:rFonts w:ascii="Calibri" w:hAnsi="Calibri" w:cs="Calibri"/>
+                <w:sz w:val="22"/>
+                <w:lang w:val="en-US"/>
+              </w:rPr>
+              <w:t>;</w:t>
+            </w:r>
+          </w:p>
+          <w:p>
+            <w:pPr>
+              <w:contextualSpacing/>
+              <w:rPr>
+                <w:rFonts w:ascii="Calibri" w:hAnsi="Calibri" w:cs="Calibri"/>
+                <w:sz w:val="22"/>
+                <w:lang w:val="en-US"/>
+              </w:rPr>
+            </w:pPr>
+            <w:r>
+              <w:rPr>
+                <w:rFonts w:ascii="Calibri" w:hAnsi="Calibri" w:cs="Calibri"/>
+                <w:sz w:val="22"/>
+                <w:lang w:val="en-US"/>
+              </w:rPr>
+              <w:t xml:space="preserve">+ </w:t>
+            </w:r>
+            <w:r>
+              <w:rPr>
+                <w:rFonts w:ascii="Calibri" w:hAnsi="Calibri" w:cs="Calibri"/>
+                <w:sz w:val="22"/>
+                <w:lang w:val="en-US"/>
+              </w:rPr>
+              <w:t xml:space="preserve">public </w:t>
+            </w:r>
+            <w:proofErr w:type="spellStart"/>
+            <w:r>
+              <w:rPr>
+                <w:rFonts w:ascii="Calibri" w:hAnsi="Calibri" w:cs="Calibri"/>
+                <w:sz w:val="22"/>
+                <w:lang w:val="en-US"/>
+              </w:rPr>
+              <w:t>int</w:t>
+            </w:r>
+            <w:proofErr w:type="spellEnd"/>
+            <w:r>
+              <w:rPr>
+                <w:rFonts w:ascii="Calibri" w:hAnsi="Calibri" w:cs="Calibri"/>
+                <w:sz w:val="22"/>
+                <w:lang w:val="en-US"/>
+              </w:rPr>
+              <w:t xml:space="preserve"> </w:t>
+            </w:r>
+            <w:proofErr w:type="spellStart"/>
+            <w:r>
+              <w:rPr>
+                <w:rFonts w:ascii="Calibri" w:hAnsi="Calibri" w:cs="Calibri"/>
+                <w:sz w:val="22"/>
+                <w:lang w:val="en-US"/>
+              </w:rPr>
+              <w:t>getNumItems</w:t>
+            </w:r>
+            <w:proofErr w:type="spellEnd"/>
+            <w:r>
+              <w:rPr>
+                <w:rFonts w:ascii="Calibri" w:hAnsi="Calibri" w:cs="Calibri"/>
+                <w:sz w:val="22"/>
+                <w:lang w:val="en-US"/>
+              </w:rPr>
+              <w:t>()</w:t>
             </w:r>
           </w:p>
         </w:tc>
@@ -1644,94 +1910,19 @@
       <w:pPr>
         <w:rPr>
           <w:rFonts w:ascii="Calibri" w:hAnsi="Calibri" w:cs="Calibri"/>
-          <w:sz w:val="22"/>
-        </w:rPr>
-      </w:pPr>
-      <w:r>
-        <w:rPr>
-          <w:rFonts w:ascii="Calibri" w:hAnsi="Calibri" w:cs="Calibri"/>
-          <w:sz w:val="22"/>
-        </w:rPr>
-        <w:t xml:space="preserve">Com a criação desta nova classe, </w:t>
-      </w:r>
-      <w:r>
-        <w:rPr>
-          <w:rFonts w:ascii="Calibri" w:hAnsi="Calibri" w:cs="Calibri"/>
-          <w:sz w:val="22"/>
-        </w:rPr>
-        <w:t>a mesma</w:t>
-      </w:r>
-      <w:r>
-        <w:rPr>
-          <w:rFonts w:ascii="Calibri" w:hAnsi="Calibri" w:cs="Calibri"/>
-          <w:sz w:val="22"/>
-        </w:rPr>
-        <w:t xml:space="preserve"> irá receber os par</w:t>
-      </w:r>
-      <w:r>
-        <w:rPr>
-          <w:rFonts w:ascii="Calibri" w:hAnsi="Calibri" w:cs="Calibri"/>
-          <w:sz w:val="22"/>
-        </w:rPr>
-        <w:t>âmetro</w:t>
-      </w:r>
-      <w:r>
-        <w:rPr>
-          <w:rFonts w:ascii="Calibri" w:hAnsi="Calibri" w:cs="Calibri"/>
-          <w:sz w:val="22"/>
-        </w:rPr>
-        <w:t>s relativos ao saco para o problema da mochila.</w:t>
-      </w:r>
-      <w:r>
-        <w:rPr>
-          <w:rFonts w:ascii="Calibri" w:hAnsi="Calibri" w:cs="Calibri"/>
-          <w:sz w:val="22"/>
-        </w:rPr>
-        <w:t xml:space="preserve"> Esta classe r</w:t>
-      </w:r>
-      <w:r>
-        <w:rPr>
-          <w:rFonts w:ascii="Calibri" w:hAnsi="Calibri" w:cs="Calibri"/>
-          <w:sz w:val="22"/>
-        </w:rPr>
-        <w:t xml:space="preserve">ecebe o peso máximo da mochila e poderá receber os </w:t>
-      </w:r>
-      <w:proofErr w:type="spellStart"/>
-      <w:r>
-        <w:rPr>
-          <w:rFonts w:ascii="Calibri" w:hAnsi="Calibri" w:cs="Calibri"/>
-          <w:sz w:val="22"/>
-        </w:rPr>
-        <w:t>items</w:t>
-      </w:r>
-      <w:proofErr w:type="spellEnd"/>
-      <w:r>
-        <w:rPr>
-          <w:rFonts w:ascii="Calibri" w:hAnsi="Calibri" w:cs="Calibri"/>
-          <w:sz w:val="22"/>
-        </w:rPr>
-        <w:t xml:space="preserve"> que a mesma poderá conter (peso e valor de cada um) ou então calcula os mesmos </w:t>
-      </w:r>
-      <w:r>
-        <w:rPr>
-          <w:rFonts w:ascii="Calibri" w:hAnsi="Calibri" w:cs="Calibri"/>
-          <w:sz w:val="22"/>
-        </w:rPr>
-        <w:t>aleatoriamente</w:t>
-      </w:r>
-      <w:r>
-        <w:rPr>
-          <w:rFonts w:ascii="Calibri" w:hAnsi="Calibri" w:cs="Calibri"/>
-          <w:sz w:val="22"/>
-        </w:rPr>
-        <w:t>.</w:t>
-      </w:r>
+          <w:b/>
+          <w:sz w:val="28"/>
+          <w:u w:val="single"/>
+          <w:lang w:val="en-US"/>
+        </w:rPr>
+      </w:pPr>
     </w:p>
     <w:p>
       <w:pPr>
         <w:rPr>
           <w:rFonts w:ascii="Calibri" w:hAnsi="Calibri" w:cs="Calibri"/>
           <w:sz w:val="22"/>
+          <w:lang w:val="en-US"/>
         </w:rPr>
       </w:pPr>
     </w:p>
@@ -1747,42 +1938,49 @@
           <w:rFonts w:ascii="Calibri" w:hAnsi="Calibri" w:cs="Calibri"/>
           <w:sz w:val="22"/>
         </w:rPr>
-        <w:t xml:space="preserve">No primeiro construtor, </w:t>
-      </w:r>
-      <w:r>
-        <w:rPr>
-          <w:rFonts w:ascii="Calibri" w:hAnsi="Calibri" w:cs="Calibri"/>
-          <w:sz w:val="22"/>
-        </w:rPr>
-        <w:t xml:space="preserve">apenas é passado por </w:t>
-      </w:r>
-      <w:r>
-        <w:rPr>
-          <w:rFonts w:ascii="Calibri" w:hAnsi="Calibri" w:cs="Calibri"/>
-          <w:sz w:val="22"/>
-        </w:rPr>
-        <w:t>parâmetro</w:t>
-      </w:r>
-      <w:r>
-        <w:rPr>
-          <w:rFonts w:ascii="Calibri" w:hAnsi="Calibri" w:cs="Calibri"/>
-          <w:sz w:val="22"/>
-        </w:rPr>
-        <w:t xml:space="preserve"> o peso máximo da mochila</w:t>
-      </w:r>
-      <w:r>
-        <w:rPr>
-          <w:rFonts w:ascii="Calibri" w:hAnsi="Calibri" w:cs="Calibri"/>
-          <w:sz w:val="22"/>
-        </w:rPr>
-        <w:t>.</w:t>
-      </w:r>
-      <w:r>
-        <w:rPr>
-          <w:rFonts w:ascii="Calibri" w:hAnsi="Calibri" w:cs="Calibri"/>
-          <w:sz w:val="22"/>
-        </w:rPr>
-        <w:t xml:space="preserve"> Os </w:t>
+        <w:t xml:space="preserve">Com a criação desta nova classe, </w:t>
+      </w:r>
+      <w:r>
+        <w:rPr>
+          <w:rFonts w:ascii="Calibri" w:hAnsi="Calibri" w:cs="Calibri"/>
+          <w:sz w:val="22"/>
+        </w:rPr>
+        <w:t>a mesma</w:t>
+      </w:r>
+      <w:r>
+        <w:rPr>
+          <w:rFonts w:ascii="Calibri" w:hAnsi="Calibri" w:cs="Calibri"/>
+          <w:sz w:val="22"/>
+        </w:rPr>
+        <w:t xml:space="preserve"> irá receber os par</w:t>
+      </w:r>
+      <w:r>
+        <w:rPr>
+          <w:rFonts w:ascii="Calibri" w:hAnsi="Calibri" w:cs="Calibri"/>
+          <w:sz w:val="22"/>
+        </w:rPr>
+        <w:t>âmetro</w:t>
+      </w:r>
+      <w:r>
+        <w:rPr>
+          <w:rFonts w:ascii="Calibri" w:hAnsi="Calibri" w:cs="Calibri"/>
+          <w:sz w:val="22"/>
+        </w:rPr>
+        <w:t>s relativos ao saco para o problema da mochila.</w:t>
+      </w:r>
+      <w:r>
+        <w:rPr>
+          <w:rFonts w:ascii="Calibri" w:hAnsi="Calibri" w:cs="Calibri"/>
+          <w:sz w:val="22"/>
+        </w:rPr>
+        <w:t xml:space="preserve"> Esta classe r</w:t>
+      </w:r>
+      <w:r>
+        <w:rPr>
+          <w:rFonts w:ascii="Calibri" w:hAnsi="Calibri" w:cs="Calibri"/>
+          <w:sz w:val="22"/>
+        </w:rPr>
+        <w:t xml:space="preserve">ecebe o peso máximo da mochila e poderá receber os </w:t>
       </w:r>
       <w:proofErr w:type="spellStart"/>
       <w:r>
@@ -1798,21 +1996,7 @@
           <w:rFonts w:ascii="Calibri" w:hAnsi="Calibri" w:cs="Calibri"/>
           <w:sz w:val="22"/>
         </w:rPr>
-        <w:t xml:space="preserve"> que a mesma poderá transportar bem como os seus pesos e valores serão calculados </w:t>
-      </w:r>
-      <w:r>
-        <w:rPr>
-          <w:rFonts w:ascii="Calibri" w:hAnsi="Calibri" w:cs="Calibri"/>
-          <w:sz w:val="22"/>
-        </w:rPr>
-        <w:t>aleatoriamente</w:t>
-      </w:r>
-      <w:r>
-        <w:rPr>
-          <w:rFonts w:ascii="Calibri" w:hAnsi="Calibri" w:cs="Calibri"/>
-          <w:sz w:val="22"/>
-        </w:rPr>
-        <w:t>.</w:t>
+        <w:t xml:space="preserve"> que a mesma poderá conter (peso e valor de cada um) ou então calcula os mesmos aleatoriamente.</w:t>
       </w:r>
     </w:p>
     <w:p>
@@ -1835,43 +2019,31 @@
           <w:rFonts w:ascii="Calibri" w:hAnsi="Calibri" w:cs="Calibri"/>
           <w:sz w:val="22"/>
         </w:rPr>
-        <w:t xml:space="preserve">No segundo construtor, </w:t>
-      </w:r>
-      <w:r>
-        <w:rPr>
-          <w:rFonts w:ascii="Calibri" w:hAnsi="Calibri" w:cs="Calibri"/>
-          <w:sz w:val="22"/>
-        </w:rPr>
-        <w:t>são passado</w:t>
-      </w:r>
-      <w:r>
-        <w:rPr>
-          <w:rFonts w:ascii="Calibri" w:hAnsi="Calibri" w:cs="Calibri"/>
-          <w:sz w:val="22"/>
-        </w:rPr>
-        <w:t>s</w:t>
-      </w:r>
-      <w:r>
-        <w:rPr>
-          <w:rFonts w:ascii="Calibri" w:hAnsi="Calibri" w:cs="Calibri"/>
-          <w:sz w:val="22"/>
-        </w:rPr>
-        <w:t xml:space="preserve"> por </w:t>
-      </w:r>
-      <w:r>
-        <w:rPr>
-          <w:rFonts w:ascii="Calibri" w:hAnsi="Calibri" w:cs="Calibri"/>
-          <w:sz w:val="22"/>
-        </w:rPr>
-        <w:t>parâmetros</w:t>
-      </w:r>
-      <w:r>
-        <w:rPr>
-          <w:rFonts w:ascii="Calibri" w:hAnsi="Calibri" w:cs="Calibri"/>
-          <w:sz w:val="22"/>
-        </w:rPr>
-        <w:t xml:space="preserve"> o peso máximo da mochila, o máximo de peso que cada item poderá conter,</w:t>
-      </w:r>
+        <w:t xml:space="preserve">No primeiro </w:t>
+      </w:r>
+      <w:r>
+        <w:rPr>
+          <w:rFonts w:ascii="Calibri" w:hAnsi="Calibri" w:cs="Calibri"/>
+          <w:sz w:val="22"/>
+        </w:rPr>
+        <w:t>construtor (mochila</w:t>
+      </w:r>
+      <w:r>
+        <w:rPr>
+          <w:rFonts w:ascii="Calibri" w:hAnsi="Calibri" w:cs="Calibri"/>
+          <w:sz w:val="22"/>
+        </w:rPr>
+        <w:t xml:space="preserve"> (</w:t>
+      </w:r>
+      <w:proofErr w:type="spellStart"/>
+      <w:r>
+        <w:rPr>
+          <w:rFonts w:ascii="Calibri" w:hAnsi="Calibri" w:cs="Calibri"/>
+          <w:sz w:val="22"/>
+        </w:rPr>
+        <w:t>int</w:t>
+      </w:r>
+      <w:proofErr w:type="spellEnd"/>
       <w:r>
         <w:rPr>
           <w:rFonts w:ascii="Calibri" w:hAnsi="Calibri" w:cs="Calibri"/>
@@ -1879,19 +2051,77 @@
         </w:rPr>
         <w:t xml:space="preserve"> </w:t>
       </w:r>
-      <w:r>
-        <w:rPr>
-          <w:rFonts w:ascii="Calibri" w:hAnsi="Calibri" w:cs="Calibri"/>
-          <w:sz w:val="22"/>
-        </w:rPr>
-        <w:t xml:space="preserve">o valor máximo que cada item poderá ter e o número de </w:t>
-      </w:r>
       <w:proofErr w:type="spellStart"/>
       <w:r>
         <w:rPr>
           <w:rFonts w:ascii="Calibri" w:hAnsi="Calibri" w:cs="Calibri"/>
           <w:sz w:val="22"/>
         </w:rPr>
+        <w:t>pesoMochila</w:t>
+      </w:r>
+      <w:proofErr w:type="spellEnd"/>
+      <w:r>
+        <w:rPr>
+          <w:rFonts w:ascii="Calibri" w:hAnsi="Calibri" w:cs="Calibri"/>
+          <w:sz w:val="22"/>
+        </w:rPr>
+        <w:t>)</w:t>
+      </w:r>
+      <w:r>
+        <w:rPr>
+          <w:rFonts w:ascii="Calibri" w:hAnsi="Calibri" w:cs="Calibri"/>
+          <w:sz w:val="22"/>
+        </w:rPr>
+        <w:t>)</w:t>
+      </w:r>
+      <w:r>
+        <w:rPr>
+          <w:rFonts w:ascii="Calibri" w:hAnsi="Calibri" w:cs="Calibri"/>
+          <w:sz w:val="22"/>
+        </w:rPr>
+        <w:t xml:space="preserve">, </w:t>
+      </w:r>
+      <w:r>
+        <w:rPr>
+          <w:rFonts w:ascii="Calibri" w:hAnsi="Calibri" w:cs="Calibri"/>
+          <w:sz w:val="22"/>
+        </w:rPr>
+        <w:t xml:space="preserve">apenas é passado por </w:t>
+      </w:r>
+      <w:r>
+        <w:rPr>
+          <w:rFonts w:ascii="Calibri" w:hAnsi="Calibri" w:cs="Calibri"/>
+          <w:sz w:val="22"/>
+        </w:rPr>
+        <w:t>parâmetro</w:t>
+      </w:r>
+      <w:r>
+        <w:rPr>
+          <w:rFonts w:ascii="Calibri" w:hAnsi="Calibri" w:cs="Calibri"/>
+          <w:sz w:val="22"/>
+        </w:rPr>
+        <w:t xml:space="preserve"> o peso máximo da mochila</w:t>
+      </w:r>
+      <w:r>
+        <w:rPr>
+          <w:rFonts w:ascii="Calibri" w:hAnsi="Calibri" w:cs="Calibri"/>
+          <w:sz w:val="22"/>
+        </w:rPr>
+        <w:t>.</w:t>
+      </w:r>
+      <w:r>
+        <w:rPr>
+          <w:rFonts w:ascii="Calibri" w:hAnsi="Calibri" w:cs="Calibri"/>
+          <w:sz w:val="22"/>
+        </w:rPr>
+        <w:t xml:space="preserve"> Os </w:t>
+      </w:r>
+      <w:proofErr w:type="spellStart"/>
+      <w:r>
+        <w:rPr>
+          <w:rFonts w:ascii="Calibri" w:hAnsi="Calibri" w:cs="Calibri"/>
+          <w:sz w:val="22"/>
+        </w:rPr>
         <w:t>items</w:t>
       </w:r>
       <w:proofErr w:type="spellEnd"/>
@@ -1900,7 +2130,21 @@
           <w:rFonts w:ascii="Calibri" w:hAnsi="Calibri" w:cs="Calibri"/>
           <w:sz w:val="22"/>
         </w:rPr>
-        <w:t xml:space="preserve"> que serão criados e que a mochila poderá transportar.</w:t>
+        <w:t xml:space="preserve"> que a mesma poderá transportar bem como os seus pesos e valores serão calculados </w:t>
+      </w:r>
+      <w:r>
+        <w:rPr>
+          <w:rFonts w:ascii="Calibri" w:hAnsi="Calibri" w:cs="Calibri"/>
+          <w:sz w:val="22"/>
+        </w:rPr>
+        <w:t>aleatoriamente</w:t>
+      </w:r>
+      <w:r>
+        <w:rPr>
+          <w:rFonts w:ascii="Calibri" w:hAnsi="Calibri" w:cs="Calibri"/>
+          <w:sz w:val="22"/>
+        </w:rPr>
+        <w:t>.</w:t>
       </w:r>
     </w:p>
     <w:p>
@@ -1923,28 +2167,21 @@
           <w:rFonts w:ascii="Calibri" w:hAnsi="Calibri" w:cs="Calibri"/>
           <w:sz w:val="22"/>
         </w:rPr>
-        <w:t xml:space="preserve">No terceiro construtor, </w:t>
-      </w:r>
-      <w:r>
-        <w:rPr>
-          <w:rFonts w:ascii="Calibri" w:hAnsi="Calibri" w:cs="Calibri"/>
-          <w:sz w:val="22"/>
-        </w:rPr>
-        <w:t xml:space="preserve">são passados por </w:t>
-      </w:r>
-      <w:r>
-        <w:rPr>
-          <w:rFonts w:ascii="Calibri" w:hAnsi="Calibri" w:cs="Calibri"/>
-          <w:sz w:val="22"/>
-        </w:rPr>
-        <w:t>parâmetros</w:t>
-      </w:r>
-      <w:r>
-        <w:rPr>
-          <w:rFonts w:ascii="Calibri" w:hAnsi="Calibri" w:cs="Calibri"/>
-          <w:sz w:val="22"/>
-        </w:rPr>
-        <w:t xml:space="preserve"> o peso máximo que a mochila poderá transportar e os </w:t>
+        <w:t>No segundo construtor</w:t>
+      </w:r>
+      <w:r>
+        <w:rPr>
+          <w:rFonts w:ascii="Calibri" w:hAnsi="Calibri" w:cs="Calibri"/>
+          <w:sz w:val="22"/>
+        </w:rPr>
+        <w:t xml:space="preserve"> </w:t>
+      </w:r>
+      <w:r>
+        <w:rPr>
+          <w:rFonts w:ascii="Calibri" w:hAnsi="Calibri" w:cs="Calibri"/>
+          <w:sz w:val="22"/>
+        </w:rPr>
+        <w:t>mochila (</w:t>
       </w:r>
       <w:proofErr w:type="spellStart"/>
       <w:r>
@@ -1952,21 +2189,7 @@
           <w:rFonts w:ascii="Calibri" w:hAnsi="Calibri" w:cs="Calibri"/>
           <w:sz w:val="22"/>
         </w:rPr>
-        <w:t>arr</w:t>
-      </w:r>
-      <w:r>
-        <w:rPr>
-          <w:rFonts w:ascii="Calibri" w:hAnsi="Calibri" w:cs="Calibri"/>
-          <w:sz w:val="22"/>
-        </w:rPr>
-        <w:t>a</w:t>
-      </w:r>
-      <w:r>
-        <w:rPr>
-          <w:rFonts w:ascii="Calibri" w:hAnsi="Calibri" w:cs="Calibri"/>
-          <w:sz w:val="22"/>
-        </w:rPr>
-        <w:t>ys</w:t>
+        <w:t>int</w:t>
       </w:r>
       <w:proofErr w:type="spellEnd"/>
       <w:r>
@@ -1974,7 +2197,7 @@
           <w:rFonts w:ascii="Calibri" w:hAnsi="Calibri" w:cs="Calibri"/>
           <w:sz w:val="22"/>
         </w:rPr>
-        <w:t xml:space="preserve"> de inteiros correspondentes ao peso e valor de cada item. Os </w:t>
+        <w:t xml:space="preserve"> </w:t>
       </w:r>
       <w:proofErr w:type="spellStart"/>
       <w:r>
@@ -1982,6 +2205,160 @@
           <w:rFonts w:ascii="Calibri" w:hAnsi="Calibri" w:cs="Calibri"/>
           <w:sz w:val="22"/>
         </w:rPr>
+        <w:t>pesoMochila</w:t>
+      </w:r>
+      <w:proofErr w:type="spellEnd"/>
+      <w:r>
+        <w:rPr>
+          <w:rFonts w:ascii="Calibri" w:hAnsi="Calibri" w:cs="Calibri"/>
+          <w:sz w:val="22"/>
+        </w:rPr>
+        <w:t xml:space="preserve">, </w:t>
+      </w:r>
+      <w:proofErr w:type="spellStart"/>
+      <w:r>
+        <w:rPr>
+          <w:rFonts w:ascii="Calibri" w:hAnsi="Calibri" w:cs="Calibri"/>
+          <w:sz w:val="22"/>
+        </w:rPr>
+        <w:t>int</w:t>
+      </w:r>
+      <w:proofErr w:type="spellEnd"/>
+      <w:r>
+        <w:rPr>
+          <w:rFonts w:ascii="Calibri" w:hAnsi="Calibri" w:cs="Calibri"/>
+          <w:sz w:val="22"/>
+        </w:rPr>
+        <w:t xml:space="preserve"> </w:t>
+      </w:r>
+      <w:proofErr w:type="spellStart"/>
+      <w:r>
+        <w:rPr>
+          <w:rFonts w:ascii="Calibri" w:hAnsi="Calibri" w:cs="Calibri"/>
+          <w:sz w:val="22"/>
+        </w:rPr>
+        <w:t>maxPeso</w:t>
+      </w:r>
+      <w:proofErr w:type="spellEnd"/>
+      <w:r>
+        <w:rPr>
+          <w:rFonts w:ascii="Calibri" w:hAnsi="Calibri" w:cs="Calibri"/>
+          <w:sz w:val="22"/>
+        </w:rPr>
+        <w:t xml:space="preserve">, </w:t>
+      </w:r>
+      <w:proofErr w:type="spellStart"/>
+      <w:r>
+        <w:rPr>
+          <w:rFonts w:ascii="Calibri" w:hAnsi="Calibri" w:cs="Calibri"/>
+          <w:sz w:val="22"/>
+        </w:rPr>
+        <w:t>int</w:t>
+      </w:r>
+      <w:proofErr w:type="spellEnd"/>
+      <w:r>
+        <w:rPr>
+          <w:rFonts w:ascii="Calibri" w:hAnsi="Calibri" w:cs="Calibri"/>
+          <w:sz w:val="22"/>
+        </w:rPr>
+        <w:t xml:space="preserve"> </w:t>
+      </w:r>
+      <w:proofErr w:type="spellStart"/>
+      <w:r>
+        <w:rPr>
+          <w:rFonts w:ascii="Calibri" w:hAnsi="Calibri" w:cs="Calibri"/>
+          <w:sz w:val="22"/>
+        </w:rPr>
+        <w:t>maxValor</w:t>
+      </w:r>
+      <w:proofErr w:type="spellEnd"/>
+      <w:r>
+        <w:rPr>
+          <w:rFonts w:ascii="Calibri" w:hAnsi="Calibri" w:cs="Calibri"/>
+          <w:sz w:val="22"/>
+        </w:rPr>
+        <w:t xml:space="preserve">, </w:t>
+      </w:r>
+      <w:proofErr w:type="spellStart"/>
+      <w:r>
+        <w:rPr>
+          <w:rFonts w:ascii="Calibri" w:hAnsi="Calibri" w:cs="Calibri"/>
+          <w:sz w:val="22"/>
+        </w:rPr>
+        <w:t>int</w:t>
+      </w:r>
+      <w:proofErr w:type="spellEnd"/>
+      <w:r>
+        <w:rPr>
+          <w:rFonts w:ascii="Calibri" w:hAnsi="Calibri" w:cs="Calibri"/>
+          <w:sz w:val="22"/>
+        </w:rPr>
+        <w:t xml:space="preserve"> </w:t>
+      </w:r>
+      <w:proofErr w:type="spellStart"/>
+      <w:r>
+        <w:rPr>
+          <w:rFonts w:ascii="Calibri" w:hAnsi="Calibri" w:cs="Calibri"/>
+          <w:sz w:val="22"/>
+        </w:rPr>
+        <w:t>numItems</w:t>
+      </w:r>
+      <w:proofErr w:type="spellEnd"/>
+      <w:r>
+        <w:rPr>
+          <w:rFonts w:ascii="Calibri" w:hAnsi="Calibri" w:cs="Calibri"/>
+          <w:sz w:val="22"/>
+        </w:rPr>
+        <w:t>)</w:t>
+      </w:r>
+      <w:r>
+        <w:rPr>
+          <w:rFonts w:ascii="Calibri" w:hAnsi="Calibri" w:cs="Calibri"/>
+          <w:sz w:val="22"/>
+        </w:rPr>
+        <w:t xml:space="preserve">, </w:t>
+      </w:r>
+      <w:r>
+        <w:rPr>
+          <w:rFonts w:ascii="Calibri" w:hAnsi="Calibri" w:cs="Calibri"/>
+          <w:sz w:val="22"/>
+        </w:rPr>
+        <w:t>são passado</w:t>
+      </w:r>
+      <w:r>
+        <w:rPr>
+          <w:rFonts w:ascii="Calibri" w:hAnsi="Calibri" w:cs="Calibri"/>
+          <w:sz w:val="22"/>
+        </w:rPr>
+        <w:t>s</w:t>
+      </w:r>
+      <w:r>
+        <w:rPr>
+          <w:rFonts w:ascii="Calibri" w:hAnsi="Calibri" w:cs="Calibri"/>
+          <w:sz w:val="22"/>
+        </w:rPr>
+        <w:t xml:space="preserve"> por parâmetros o peso máximo da mochila, o máximo de peso que cada item poderá conter,</w:t>
+      </w:r>
+      <w:r>
+        <w:rPr>
+          <w:rFonts w:ascii="Calibri" w:hAnsi="Calibri" w:cs="Calibri"/>
+          <w:sz w:val="22"/>
+        </w:rPr>
+        <w:t xml:space="preserve"> </w:t>
+      </w:r>
+      <w:r>
+        <w:rPr>
+          <w:rFonts w:ascii="Calibri" w:hAnsi="Calibri" w:cs="Calibri"/>
+          <w:sz w:val="22"/>
+        </w:rPr>
+        <w:t xml:space="preserve">o valor máximo que cada item poderá ter e o número de </w:t>
+      </w:r>
+      <w:proofErr w:type="spellStart"/>
+      <w:r>
+        <w:rPr>
+          <w:rFonts w:ascii="Calibri" w:hAnsi="Calibri" w:cs="Calibri"/>
+          <w:sz w:val="22"/>
+        </w:rPr>
         <w:t>items</w:t>
       </w:r>
       <w:proofErr w:type="spellEnd"/>
@@ -1990,23 +2367,7 @@
           <w:rFonts w:ascii="Calibri" w:hAnsi="Calibri" w:cs="Calibri"/>
           <w:sz w:val="22"/>
         </w:rPr>
-        <w:t xml:space="preserve"> serão criados de acordo com o peso e valor passados nos </w:t>
-      </w:r>
-      <w:proofErr w:type="spellStart"/>
-      <w:r>
-        <w:rPr>
-          <w:rFonts w:ascii="Calibri" w:hAnsi="Calibri" w:cs="Calibri"/>
-          <w:sz w:val="22"/>
-        </w:rPr>
-        <w:t>arrays</w:t>
-      </w:r>
-      <w:proofErr w:type="spellEnd"/>
-      <w:r>
-        <w:rPr>
-          <w:rFonts w:ascii="Calibri" w:hAnsi="Calibri" w:cs="Calibri"/>
-          <w:sz w:val="22"/>
-        </w:rPr>
-        <w:t>.</w:t>
+        <w:t xml:space="preserve"> que serão criados e que a mochila poderá transportar.</w:t>
       </w:r>
     </w:p>
     <w:p>
@@ -2029,7 +2390,21 @@
           <w:rFonts w:ascii="Calibri" w:hAnsi="Calibri" w:cs="Calibri"/>
           <w:sz w:val="22"/>
         </w:rPr>
-        <w:t xml:space="preserve">No método </w:t>
+        <w:t>No terceiro construtor</w:t>
+      </w:r>
+      <w:r>
+        <w:rPr>
+          <w:rFonts w:ascii="Calibri" w:hAnsi="Calibri" w:cs="Calibri"/>
+          <w:sz w:val="22"/>
+        </w:rPr>
+        <w:t xml:space="preserve"> </w:t>
+      </w:r>
+      <w:r>
+        <w:rPr>
+          <w:rFonts w:ascii="Calibri" w:hAnsi="Calibri" w:cs="Calibri"/>
+          <w:sz w:val="22"/>
+        </w:rPr>
+        <w:t>mochila (</w:t>
       </w:r>
       <w:proofErr w:type="spellStart"/>
       <w:r>
@@ -2037,7 +2412,7 @@
           <w:rFonts w:ascii="Calibri" w:hAnsi="Calibri" w:cs="Calibri"/>
           <w:sz w:val="22"/>
         </w:rPr>
-        <w:t>criarItems</w:t>
+        <w:t>int</w:t>
       </w:r>
       <w:proofErr w:type="spellEnd"/>
       <w:r>
@@ -2045,14 +2420,7 @@
           <w:rFonts w:ascii="Calibri" w:hAnsi="Calibri" w:cs="Calibri"/>
           <w:sz w:val="22"/>
         </w:rPr>
-        <w:t xml:space="preserve">, este </w:t>
-      </w:r>
-      <w:r>
-        <w:rPr>
-          <w:rFonts w:ascii="Calibri" w:hAnsi="Calibri" w:cs="Calibri"/>
-          <w:sz w:val="22"/>
-        </w:rPr>
-        <w:t xml:space="preserve">cria os </w:t>
+        <w:t xml:space="preserve"> </w:t>
       </w:r>
       <w:proofErr w:type="spellStart"/>
       <w:r>
@@ -2060,6 +2428,114 @@
           <w:rFonts w:ascii="Calibri" w:hAnsi="Calibri" w:cs="Calibri"/>
           <w:sz w:val="22"/>
         </w:rPr>
+        <w:t>pesoMochila</w:t>
+      </w:r>
+      <w:proofErr w:type="spellEnd"/>
+      <w:r>
+        <w:rPr>
+          <w:rFonts w:ascii="Calibri" w:hAnsi="Calibri" w:cs="Calibri"/>
+          <w:sz w:val="22"/>
+        </w:rPr>
+        <w:t xml:space="preserve">, </w:t>
+      </w:r>
+      <w:proofErr w:type="spellStart"/>
+      <w:proofErr w:type="gramStart"/>
+      <w:r>
+        <w:rPr>
+          <w:rFonts w:ascii="Calibri" w:hAnsi="Calibri" w:cs="Calibri"/>
+          <w:sz w:val="22"/>
+        </w:rPr>
+        <w:t>int</w:t>
+      </w:r>
+      <w:proofErr w:type="spellEnd"/>
+      <w:r>
+        <w:rPr>
+          <w:rFonts w:ascii="Calibri" w:hAnsi="Calibri" w:cs="Calibri"/>
+          <w:sz w:val="22"/>
+        </w:rPr>
+        <w:t>[</w:t>
+      </w:r>
+      <w:proofErr w:type="gramEnd"/>
+      <w:r>
+        <w:rPr>
+          <w:rFonts w:ascii="Calibri" w:hAnsi="Calibri" w:cs="Calibri"/>
+          <w:sz w:val="22"/>
+        </w:rPr>
+        <w:t xml:space="preserve">] Peso, </w:t>
+      </w:r>
+      <w:proofErr w:type="spellStart"/>
+      <w:r>
+        <w:rPr>
+          <w:rFonts w:ascii="Calibri" w:hAnsi="Calibri" w:cs="Calibri"/>
+          <w:sz w:val="22"/>
+        </w:rPr>
+        <w:t>int</w:t>
+      </w:r>
+      <w:proofErr w:type="spellEnd"/>
+      <w:r>
+        <w:rPr>
+          <w:rFonts w:ascii="Calibri" w:hAnsi="Calibri" w:cs="Calibri"/>
+          <w:sz w:val="22"/>
+        </w:rPr>
+        <w:t>[] Valor</w:t>
+      </w:r>
+      <w:r>
+        <w:rPr>
+          <w:rFonts w:ascii="Calibri" w:hAnsi="Calibri" w:cs="Calibri"/>
+          <w:sz w:val="22"/>
+        </w:rPr>
+        <w:t>)</w:t>
+      </w:r>
+      <w:r>
+        <w:rPr>
+          <w:rFonts w:ascii="Calibri" w:hAnsi="Calibri" w:cs="Calibri"/>
+          <w:sz w:val="22"/>
+        </w:rPr>
+        <w:t xml:space="preserve">, </w:t>
+      </w:r>
+      <w:r>
+        <w:rPr>
+          <w:rFonts w:ascii="Calibri" w:hAnsi="Calibri" w:cs="Calibri"/>
+          <w:sz w:val="22"/>
+        </w:rPr>
+        <w:t xml:space="preserve">são passados por parâmetros o peso máximo que a mochila poderá transportar e os </w:t>
+      </w:r>
+      <w:proofErr w:type="spellStart"/>
+      <w:r>
+        <w:rPr>
+          <w:rFonts w:ascii="Calibri" w:hAnsi="Calibri" w:cs="Calibri"/>
+          <w:sz w:val="22"/>
+        </w:rPr>
+        <w:t>arr</w:t>
+      </w:r>
+      <w:r>
+        <w:rPr>
+          <w:rFonts w:ascii="Calibri" w:hAnsi="Calibri" w:cs="Calibri"/>
+          <w:sz w:val="22"/>
+        </w:rPr>
+        <w:t>a</w:t>
+      </w:r>
+      <w:r>
+        <w:rPr>
+          <w:rFonts w:ascii="Calibri" w:hAnsi="Calibri" w:cs="Calibri"/>
+          <w:sz w:val="22"/>
+        </w:rPr>
+        <w:t>ys</w:t>
+      </w:r>
+      <w:proofErr w:type="spellEnd"/>
+      <w:r>
+        <w:rPr>
+          <w:rFonts w:ascii="Calibri" w:hAnsi="Calibri" w:cs="Calibri"/>
+          <w:sz w:val="22"/>
+        </w:rPr>
+        <w:t xml:space="preserve"> de inteiros correspondentes ao peso e valor de cada item. Os </w:t>
+      </w:r>
+      <w:proofErr w:type="spellStart"/>
+      <w:r>
+        <w:rPr>
+          <w:rFonts w:ascii="Calibri" w:hAnsi="Calibri" w:cs="Calibri"/>
+          <w:sz w:val="22"/>
+        </w:rPr>
         <w:t>items</w:t>
       </w:r>
       <w:proofErr w:type="spellEnd"/>
@@ -2068,50 +2544,17 @@
           <w:rFonts w:ascii="Calibri" w:hAnsi="Calibri" w:cs="Calibri"/>
           <w:sz w:val="22"/>
         </w:rPr>
-        <w:t xml:space="preserve"> aleatórios para a mochila, passando por </w:t>
-      </w:r>
-      <w:r>
-        <w:rPr>
-          <w:rFonts w:ascii="Calibri" w:hAnsi="Calibri" w:cs="Calibri"/>
-          <w:sz w:val="22"/>
-        </w:rPr>
-        <w:t>parâmetro</w:t>
-      </w:r>
-      <w:r>
-        <w:rPr>
-          <w:rFonts w:ascii="Calibri" w:hAnsi="Calibri" w:cs="Calibri"/>
-          <w:sz w:val="22"/>
-        </w:rPr>
-        <w:t xml:space="preserve"> para </w:t>
-      </w:r>
-      <w:r>
-        <w:rPr>
-          <w:rFonts w:ascii="Calibri" w:hAnsi="Calibri" w:cs="Calibri"/>
-          <w:sz w:val="22"/>
-        </w:rPr>
-        <w:t>c</w:t>
-      </w:r>
-      <w:r>
-        <w:rPr>
-          <w:rFonts w:ascii="Calibri" w:hAnsi="Calibri" w:cs="Calibri"/>
-          <w:sz w:val="22"/>
-        </w:rPr>
-        <w:t>ada</w:t>
-      </w:r>
-      <w:r>
-        <w:rPr>
-          <w:rFonts w:ascii="Calibri" w:hAnsi="Calibri" w:cs="Calibri"/>
-          <w:sz w:val="22"/>
-        </w:rPr>
-        <w:t xml:space="preserve"> </w:t>
-      </w:r>
-      <w:r>
-        <w:rPr>
-          <w:rFonts w:ascii="Calibri" w:hAnsi="Calibri" w:cs="Calibri"/>
-          <w:sz w:val="22"/>
-        </w:rPr>
-        <w:t>item o valor máximo que o mesmo poderá ter, bem como o valor máximo do mesmo</w:t>
-      </w:r>
+        <w:t xml:space="preserve"> serão criados de acordo com o peso e valor passados nos </w:t>
+      </w:r>
+      <w:proofErr w:type="spellStart"/>
+      <w:r>
+        <w:rPr>
+          <w:rFonts w:ascii="Calibri" w:hAnsi="Calibri" w:cs="Calibri"/>
+          <w:sz w:val="22"/>
+        </w:rPr>
+        <w:t>arrays</w:t>
+      </w:r>
+      <w:proofErr w:type="spellEnd"/>
       <w:r>
         <w:rPr>
           <w:rFonts w:ascii="Calibri" w:hAnsi="Calibri" w:cs="Calibri"/>
@@ -2135,22 +2578,45 @@
           <w:sz w:val="22"/>
         </w:rPr>
       </w:pPr>
-    </w:p>
-    <w:p>
-      <w:pPr>
-        <w:rPr>
-          <w:rFonts w:ascii="Calibri" w:hAnsi="Calibri" w:cs="Calibri"/>
-          <w:sz w:val="22"/>
-        </w:rPr>
-      </w:pPr>
-    </w:p>
-    <w:p>
-      <w:pPr>
-        <w:rPr>
-          <w:rFonts w:ascii="Calibri" w:hAnsi="Calibri" w:cs="Calibri"/>
-          <w:sz w:val="22"/>
-        </w:rPr>
-      </w:pPr>
+      <w:r>
+        <w:rPr>
+          <w:rFonts w:ascii="Calibri" w:hAnsi="Calibri" w:cs="Calibri"/>
+          <w:sz w:val="22"/>
+        </w:rPr>
+        <w:t xml:space="preserve">No método </w:t>
+      </w:r>
+      <w:proofErr w:type="spellStart"/>
+      <w:r>
+        <w:rPr>
+          <w:rFonts w:ascii="Calibri" w:hAnsi="Calibri" w:cs="Calibri"/>
+          <w:sz w:val="22"/>
+        </w:rPr>
+        <w:t>criarItems</w:t>
+      </w:r>
+      <w:proofErr w:type="spellEnd"/>
+      <w:r>
+        <w:rPr>
+          <w:rFonts w:ascii="Calibri" w:hAnsi="Calibri" w:cs="Calibri"/>
+          <w:sz w:val="22"/>
+        </w:rPr>
+        <w:t xml:space="preserve">, este cria os </w:t>
+      </w:r>
+      <w:proofErr w:type="spellStart"/>
+      <w:r>
+        <w:rPr>
+          <w:rFonts w:ascii="Calibri" w:hAnsi="Calibri" w:cs="Calibri"/>
+          <w:sz w:val="22"/>
+        </w:rPr>
+        <w:t>items</w:t>
+      </w:r>
+      <w:proofErr w:type="spellEnd"/>
+      <w:r>
+        <w:rPr>
+          <w:rFonts w:ascii="Calibri" w:hAnsi="Calibri" w:cs="Calibri"/>
+          <w:sz w:val="22"/>
+        </w:rPr>
+        <w:t xml:space="preserve"> aleatórios para a mochila, passando por parâmetro para cada item o valor máximo que o mesmo poderá ter, bem como o valor máximo do mesmo.</w:t>
+      </w:r>
     </w:p>
     <w:p>
       <w:pPr>
@@ -2345,23 +2811,7 @@
                 <w:sz w:val="22"/>
                 <w:lang w:val="en-US"/>
               </w:rPr>
-              <w:t xml:space="preserve"> </w:t>
-            </w:r>
-            <w:r>
-              <w:rPr>
-                <w:rFonts w:ascii="Calibri" w:hAnsi="Calibri" w:cs="Calibri"/>
-                <w:sz w:val="22"/>
-                <w:lang w:val="en-US"/>
-              </w:rPr>
-              <w:t>peso</w:t>
-            </w:r>
-            <w:r>
-              <w:rPr>
-                <w:rFonts w:ascii="Calibri" w:hAnsi="Calibri" w:cs="Calibri"/>
-                <w:sz w:val="22"/>
-                <w:lang w:val="en-US"/>
-              </w:rPr>
-              <w:t>;</w:t>
+              <w:t xml:space="preserve"> peso;</w:t>
             </w:r>
           </w:p>
           <w:p>
@@ -2551,23 +3001,7 @@
                 <w:sz w:val="22"/>
                 <w:lang w:val="en-US"/>
               </w:rPr>
-              <w:t xml:space="preserve"> </w:t>
-            </w:r>
-            <w:r>
-              <w:rPr>
-                <w:rFonts w:ascii="Calibri" w:hAnsi="Calibri" w:cs="Calibri"/>
-                <w:sz w:val="22"/>
-                <w:lang w:val="en-US"/>
-              </w:rPr>
-              <w:t>valor</w:t>
-            </w:r>
-            <w:r>
-              <w:rPr>
-                <w:rFonts w:ascii="Calibri" w:hAnsi="Calibri" w:cs="Calibri"/>
-                <w:sz w:val="22"/>
-                <w:lang w:val="en-US"/>
-              </w:rPr>
-              <w:t>);</w:t>
+              <w:t xml:space="preserve"> valor);</w:t>
             </w:r>
           </w:p>
           <w:p>
@@ -2675,23 +3109,7 @@
                 <w:sz w:val="22"/>
                 <w:lang w:val="en-US"/>
               </w:rPr>
-              <w:t xml:space="preserve"> </w:t>
-            </w:r>
-            <w:r>
-              <w:rPr>
-                <w:rFonts w:ascii="Calibri" w:hAnsi="Calibri" w:cs="Calibri"/>
-                <w:sz w:val="22"/>
-                <w:lang w:val="en-US"/>
-              </w:rPr>
-              <w:t>peso</w:t>
-            </w:r>
-            <w:r>
-              <w:rPr>
-                <w:rFonts w:ascii="Calibri" w:hAnsi="Calibri" w:cs="Calibri"/>
-                <w:sz w:val="22"/>
-                <w:lang w:val="en-US"/>
-              </w:rPr>
-              <w:t>);</w:t>
+              <w:t xml:space="preserve"> peso);</w:t>
             </w:r>
           </w:p>
           <w:p>
@@ -2879,14 +3297,7 @@
           <w:rFonts w:ascii="Calibri" w:hAnsi="Calibri" w:cs="Calibri"/>
           <w:sz w:val="22"/>
         </w:rPr>
-        <w:t xml:space="preserve">ão passados por </w:t>
-      </w:r>
-      <w:r>
-        <w:rPr>
-          <w:rFonts w:ascii="Calibri" w:hAnsi="Calibri" w:cs="Calibri"/>
-          <w:sz w:val="22"/>
-        </w:rPr>
-        <w:t>parâmetro</w:t>
+        <w:t>ão passados por parâmetro</w:t>
       </w:r>
       <w:r>
         <w:rPr>
@@ -2914,21 +3325,7 @@
           <w:rFonts w:ascii="Calibri" w:hAnsi="Calibri" w:cs="Calibri"/>
           <w:sz w:val="22"/>
         </w:rPr>
-        <w:t xml:space="preserve">e o valor máximo de um item para que o item gerado </w:t>
-      </w:r>
-      <w:r>
-        <w:rPr>
-          <w:rFonts w:ascii="Calibri" w:hAnsi="Calibri" w:cs="Calibri"/>
-          <w:sz w:val="22"/>
-        </w:rPr>
-        <w:t>aleatoriamente</w:t>
-      </w:r>
-      <w:r>
-        <w:rPr>
-          <w:rFonts w:ascii="Calibri" w:hAnsi="Calibri" w:cs="Calibri"/>
-          <w:sz w:val="22"/>
-        </w:rPr>
-        <w:t xml:space="preserve"> não ultrapasse esses valores.</w:t>
+        <w:t>e o valor máximo de um item para que o item gerado aleatoriamente não ultrapasse esses valores.</w:t>
       </w:r>
     </w:p>
     <w:p>
@@ -3211,14 +3608,7 @@
           <w:rFonts w:ascii="Calibri" w:hAnsi="Calibri" w:cs="Calibri"/>
           <w:sz w:val="22"/>
         </w:rPr>
-        <w:t xml:space="preserve">) permite </w:t>
-      </w:r>
-      <w:r>
-        <w:rPr>
-          <w:rFonts w:ascii="Calibri" w:hAnsi="Calibri" w:cs="Calibri"/>
-          <w:sz w:val="22"/>
-        </w:rPr>
-        <w:t>definir</w:t>
+        <w:t>) permite definir</w:t>
       </w:r>
       <w:r>
         <w:rPr>
@@ -3488,15 +3878,7 @@
                 <w:sz w:val="22"/>
                 <w:lang w:val="en-US"/>
               </w:rPr>
-              <w:t xml:space="preserve"> knap)</w:t>
-            </w:r>
-            <w:r>
-              <w:rPr>
-                <w:rFonts w:ascii="Calibri" w:hAnsi="Calibri" w:cs="Calibri"/>
-                <w:sz w:val="22"/>
-                <w:lang w:val="en-US"/>
-              </w:rPr>
-              <w:t>;</w:t>
+              <w:t xml:space="preserve"> knap);</w:t>
             </w:r>
           </w:p>
           <w:p>
@@ -3514,15 +3896,7 @@
                 <w:sz w:val="22"/>
                 <w:lang w:val="en-US"/>
               </w:rPr>
-              <w:t>+</w:t>
-            </w:r>
-            <w:r>
-              <w:rPr>
-                <w:rFonts w:ascii="Calibri" w:hAnsi="Calibri" w:cs="Calibri"/>
-                <w:sz w:val="22"/>
-                <w:lang w:val="en-US"/>
-              </w:rPr>
-              <w:t xml:space="preserve">public </w:t>
+              <w:t xml:space="preserve">+public </w:t>
             </w:r>
             <w:proofErr w:type="spellStart"/>
             <w:r>
@@ -3799,8 +4173,2006 @@
         </w:rPr>
         <w:t>) permite definir a mochila.</w:t>
       </w:r>
+    </w:p>
+    <w:p>
+      <w:pPr>
+        <w:rPr>
+          <w:rFonts w:ascii="Calibri" w:hAnsi="Calibri" w:cs="Calibri"/>
+          <w:sz w:val="22"/>
+        </w:rPr>
+      </w:pPr>
+    </w:p>
+    <w:p>
+      <w:pPr>
+        <w:rPr>
+          <w:rFonts w:ascii="Calibri" w:hAnsi="Calibri" w:cs="Calibri"/>
+          <w:b/>
+          <w:sz w:val="28"/>
+        </w:rPr>
+      </w:pPr>
+      <w:r>
+        <w:rPr>
+          <w:rFonts w:ascii="Calibri" w:hAnsi="Calibri" w:cs="Calibri"/>
+          <w:b/>
+          <w:sz w:val="28"/>
+        </w:rPr>
+        <w:lastRenderedPageBreak/>
+        <w:t>Classe Mochila</w:t>
+      </w:r>
+    </w:p>
+    <w:p>
+      <w:pPr>
+        <w:rPr>
+          <w:rFonts w:ascii="Calibri" w:hAnsi="Calibri" w:cs="Calibri"/>
+          <w:sz w:val="22"/>
+        </w:rPr>
+      </w:pPr>
+    </w:p>
+    <w:tbl>
+      <w:tblPr>
+        <w:tblStyle w:val="Tabelacomgrelha"/>
+        <w:tblW w:w="0" w:type="auto"/>
+        <w:jc w:val="center"/>
+        <w:tblLook w:val="04A0" w:firstRow="1" w:lastRow="0" w:firstColumn="1" w:lastColumn="0" w:noHBand="0" w:noVBand="1"/>
+      </w:tblPr>
+      <w:tblGrid>
+        <w:gridCol w:w="7324"/>
+      </w:tblGrid>
+      <w:tr>
+        <w:trPr>
+          <w:jc w:val="center"/>
+        </w:trPr>
+        <w:tc>
+          <w:tcPr>
+            <w:tcW w:w="7324" w:type="dxa"/>
+          </w:tcPr>
+          <w:p>
+            <w:pPr>
+              <w:contextualSpacing/>
+              <w:jc w:val="center"/>
+              <w:rPr>
+                <w:rFonts w:ascii="Calibri" w:hAnsi="Calibri" w:cs="Calibri"/>
+                <w:b/>
+                <w:sz w:val="22"/>
+              </w:rPr>
+            </w:pPr>
+            <w:r>
+              <w:rPr>
+                <w:rFonts w:ascii="Calibri" w:hAnsi="Calibri" w:cs="Calibri"/>
+                <w:b/>
+                <w:sz w:val="22"/>
+              </w:rPr>
+              <w:t>Mochila</w:t>
+            </w:r>
+          </w:p>
+        </w:tc>
+      </w:tr>
+      <w:tr>
+        <w:trPr>
+          <w:jc w:val="center"/>
+        </w:trPr>
+        <w:tc>
+          <w:tcPr>
+            <w:tcW w:w="7324" w:type="dxa"/>
+          </w:tcPr>
+          <w:p>
+            <w:pPr>
+              <w:pStyle w:val="PargrafodaLista"/>
+              <w:numPr>
+                <w:ilvl w:val="0"/>
+                <w:numId w:val="38"/>
+              </w:numPr>
+              <w:ind w:left="142" w:hanging="142"/>
+              <w:rPr>
+                <w:rFonts w:ascii="Calibri" w:hAnsi="Calibri" w:cs="Calibri"/>
+                <w:sz w:val="22"/>
+                <w:lang w:val="en-US"/>
+              </w:rPr>
+            </w:pPr>
+            <w:proofErr w:type="spellStart"/>
+            <w:r>
+              <w:rPr>
+                <w:rFonts w:ascii="Calibri" w:hAnsi="Calibri" w:cs="Calibri"/>
+                <w:sz w:val="22"/>
+                <w:lang w:val="en-US"/>
+              </w:rPr>
+              <w:t>ArrayList</w:t>
+            </w:r>
+            <w:proofErr w:type="spellEnd"/>
+            <w:r>
+              <w:rPr>
+                <w:rFonts w:ascii="Calibri" w:hAnsi="Calibri" w:cs="Calibri"/>
+                <w:sz w:val="22"/>
+                <w:lang w:val="en-US"/>
+              </w:rPr>
+              <w:t xml:space="preserve"> &lt;item&gt; items;</w:t>
+            </w:r>
+          </w:p>
+          <w:p>
+            <w:pPr>
+              <w:contextualSpacing/>
+              <w:rPr>
+                <w:rFonts w:ascii="Calibri" w:hAnsi="Calibri" w:cs="Calibri"/>
+                <w:sz w:val="22"/>
+                <w:lang w:val="en-US"/>
+              </w:rPr>
+            </w:pPr>
+            <w:r>
+              <w:rPr>
+                <w:rFonts w:ascii="Calibri" w:hAnsi="Calibri" w:cs="Calibri"/>
+                <w:sz w:val="22"/>
+                <w:lang w:val="en-US"/>
+              </w:rPr>
+              <w:t xml:space="preserve">- </w:t>
+            </w:r>
+            <w:proofErr w:type="spellStart"/>
+            <w:r>
+              <w:rPr>
+                <w:rFonts w:ascii="Calibri" w:hAnsi="Calibri" w:cs="Calibri"/>
+                <w:sz w:val="22"/>
+                <w:lang w:val="en-US"/>
+              </w:rPr>
+              <w:t>Int</w:t>
+            </w:r>
+            <w:proofErr w:type="spellEnd"/>
+            <w:r>
+              <w:rPr>
+                <w:rFonts w:ascii="Calibri" w:hAnsi="Calibri" w:cs="Calibri"/>
+                <w:sz w:val="22"/>
+                <w:lang w:val="en-US"/>
+              </w:rPr>
+              <w:t xml:space="preserve"> </w:t>
+            </w:r>
+            <w:proofErr w:type="spellStart"/>
+            <w:r>
+              <w:rPr>
+                <w:rFonts w:ascii="Calibri" w:hAnsi="Calibri" w:cs="Calibri"/>
+                <w:sz w:val="22"/>
+                <w:lang w:val="en-US"/>
+              </w:rPr>
+              <w:t>pesoMaximo</w:t>
+            </w:r>
+            <w:proofErr w:type="spellEnd"/>
+            <w:r>
+              <w:rPr>
+                <w:rFonts w:ascii="Calibri" w:hAnsi="Calibri" w:cs="Calibri"/>
+                <w:sz w:val="22"/>
+                <w:lang w:val="en-US"/>
+              </w:rPr>
+              <w:t>;</w:t>
+            </w:r>
+          </w:p>
+          <w:p>
+            <w:pPr>
+              <w:contextualSpacing/>
+              <w:rPr>
+                <w:rFonts w:ascii="Calibri" w:hAnsi="Calibri" w:cs="Calibri"/>
+                <w:sz w:val="22"/>
+                <w:lang w:val="en-US"/>
+              </w:rPr>
+            </w:pPr>
+            <w:r>
+              <w:rPr>
+                <w:rFonts w:ascii="Calibri" w:hAnsi="Calibri" w:cs="Calibri"/>
+                <w:sz w:val="22"/>
+                <w:lang w:val="en-US"/>
+              </w:rPr>
+              <w:t xml:space="preserve">- </w:t>
+            </w:r>
+            <w:proofErr w:type="spellStart"/>
+            <w:r>
+              <w:rPr>
+                <w:rFonts w:ascii="Calibri" w:hAnsi="Calibri" w:cs="Calibri"/>
+                <w:sz w:val="22"/>
+                <w:lang w:val="en-US"/>
+              </w:rPr>
+              <w:t>Int</w:t>
+            </w:r>
+            <w:proofErr w:type="spellEnd"/>
+            <w:r>
+              <w:rPr>
+                <w:rFonts w:ascii="Calibri" w:hAnsi="Calibri" w:cs="Calibri"/>
+                <w:sz w:val="22"/>
+                <w:lang w:val="en-US"/>
+              </w:rPr>
+              <w:t xml:space="preserve"> </w:t>
+            </w:r>
+            <w:proofErr w:type="spellStart"/>
+            <w:r>
+              <w:rPr>
+                <w:rFonts w:ascii="Calibri" w:hAnsi="Calibri" w:cs="Calibri"/>
+                <w:sz w:val="22"/>
+                <w:lang w:val="en-US"/>
+              </w:rPr>
+              <w:t>maxPesoItem</w:t>
+            </w:r>
+            <w:proofErr w:type="spellEnd"/>
+            <w:r>
+              <w:rPr>
+                <w:rFonts w:ascii="Calibri" w:hAnsi="Calibri" w:cs="Calibri"/>
+                <w:sz w:val="22"/>
+                <w:lang w:val="en-US"/>
+              </w:rPr>
+              <w:t>;</w:t>
+            </w:r>
+          </w:p>
+          <w:p>
+            <w:pPr>
+              <w:contextualSpacing/>
+              <w:rPr>
+                <w:rFonts w:ascii="Calibri" w:hAnsi="Calibri" w:cs="Calibri"/>
+                <w:sz w:val="22"/>
+                <w:lang w:val="en-US"/>
+              </w:rPr>
+            </w:pPr>
+            <w:r>
+              <w:rPr>
+                <w:rFonts w:ascii="Calibri" w:hAnsi="Calibri" w:cs="Calibri"/>
+                <w:sz w:val="22"/>
+                <w:lang w:val="en-US"/>
+              </w:rPr>
+              <w:t xml:space="preserve">- </w:t>
+            </w:r>
+            <w:proofErr w:type="spellStart"/>
+            <w:r>
+              <w:rPr>
+                <w:rFonts w:ascii="Calibri" w:hAnsi="Calibri" w:cs="Calibri"/>
+                <w:sz w:val="22"/>
+                <w:lang w:val="en-US"/>
+              </w:rPr>
+              <w:t>Int</w:t>
+            </w:r>
+            <w:proofErr w:type="spellEnd"/>
+            <w:r>
+              <w:rPr>
+                <w:rFonts w:ascii="Calibri" w:hAnsi="Calibri" w:cs="Calibri"/>
+                <w:sz w:val="22"/>
+                <w:lang w:val="en-US"/>
+              </w:rPr>
+              <w:t xml:space="preserve"> </w:t>
+            </w:r>
+            <w:proofErr w:type="spellStart"/>
+            <w:r>
+              <w:rPr>
+                <w:rFonts w:ascii="Calibri" w:hAnsi="Calibri" w:cs="Calibri"/>
+                <w:sz w:val="22"/>
+                <w:lang w:val="en-US"/>
+              </w:rPr>
+              <w:t>maxValorItem</w:t>
+            </w:r>
+            <w:proofErr w:type="spellEnd"/>
+            <w:r>
+              <w:rPr>
+                <w:rFonts w:ascii="Calibri" w:hAnsi="Calibri" w:cs="Calibri"/>
+                <w:sz w:val="22"/>
+                <w:lang w:val="en-US"/>
+              </w:rPr>
+              <w:t>;</w:t>
+            </w:r>
+          </w:p>
+          <w:p>
+            <w:pPr>
+              <w:contextualSpacing/>
+              <w:rPr>
+                <w:rFonts w:ascii="Calibri" w:hAnsi="Calibri" w:cs="Calibri"/>
+                <w:sz w:val="22"/>
+                <w:lang w:val="en-US"/>
+              </w:rPr>
+            </w:pPr>
+            <w:r>
+              <w:rPr>
+                <w:rFonts w:ascii="Calibri" w:hAnsi="Calibri" w:cs="Calibri"/>
+                <w:sz w:val="22"/>
+                <w:lang w:val="en-US"/>
+              </w:rPr>
+              <w:t xml:space="preserve">- </w:t>
+            </w:r>
+            <w:proofErr w:type="spellStart"/>
+            <w:r>
+              <w:rPr>
+                <w:rFonts w:ascii="Calibri" w:hAnsi="Calibri" w:cs="Calibri"/>
+                <w:sz w:val="22"/>
+                <w:lang w:val="en-US"/>
+              </w:rPr>
+              <w:t>Int</w:t>
+            </w:r>
+            <w:proofErr w:type="spellEnd"/>
+            <w:r>
+              <w:rPr>
+                <w:rFonts w:ascii="Calibri" w:hAnsi="Calibri" w:cs="Calibri"/>
+                <w:sz w:val="22"/>
+                <w:lang w:val="en-US"/>
+              </w:rPr>
+              <w:t xml:space="preserve"> </w:t>
+            </w:r>
+            <w:proofErr w:type="spellStart"/>
+            <w:r>
+              <w:rPr>
+                <w:rFonts w:ascii="Calibri" w:hAnsi="Calibri" w:cs="Calibri"/>
+                <w:sz w:val="22"/>
+                <w:lang w:val="en-US"/>
+              </w:rPr>
+              <w:t>numItems</w:t>
+            </w:r>
+            <w:proofErr w:type="spellEnd"/>
+            <w:r>
+              <w:rPr>
+                <w:rFonts w:ascii="Calibri" w:hAnsi="Calibri" w:cs="Calibri"/>
+                <w:sz w:val="22"/>
+                <w:lang w:val="en-US"/>
+              </w:rPr>
+              <w:t>;</w:t>
+            </w:r>
+          </w:p>
+        </w:tc>
+      </w:tr>
+      <w:tr>
+        <w:trPr>
+          <w:jc w:val="center"/>
+        </w:trPr>
+        <w:tc>
+          <w:tcPr>
+            <w:tcW w:w="7324" w:type="dxa"/>
+          </w:tcPr>
+          <w:p>
+            <w:pPr>
+              <w:contextualSpacing/>
+              <w:rPr>
+                <w:rFonts w:ascii="Calibri" w:hAnsi="Calibri" w:cs="Calibri"/>
+                <w:sz w:val="22"/>
+                <w:lang w:val="en-US"/>
+              </w:rPr>
+            </w:pPr>
+            <w:r>
+              <w:rPr>
+                <w:rFonts w:ascii="Calibri" w:hAnsi="Calibri" w:cs="Calibri"/>
+                <w:sz w:val="22"/>
+                <w:lang w:val="en-US"/>
+              </w:rPr>
+              <w:t xml:space="preserve">+ public </w:t>
+            </w:r>
+            <w:proofErr w:type="spellStart"/>
+            <w:r>
+              <w:rPr>
+                <w:rFonts w:ascii="Calibri" w:hAnsi="Calibri" w:cs="Calibri"/>
+                <w:sz w:val="22"/>
+                <w:lang w:val="en-US"/>
+              </w:rPr>
+              <w:t>mochila</w:t>
+            </w:r>
+            <w:proofErr w:type="spellEnd"/>
+            <w:r>
+              <w:rPr>
+                <w:rFonts w:ascii="Calibri" w:hAnsi="Calibri" w:cs="Calibri"/>
+                <w:sz w:val="22"/>
+                <w:lang w:val="en-US"/>
+              </w:rPr>
+              <w:t xml:space="preserve"> (</w:t>
+            </w:r>
+            <w:proofErr w:type="spellStart"/>
+            <w:r>
+              <w:rPr>
+                <w:rFonts w:ascii="Calibri" w:hAnsi="Calibri" w:cs="Calibri"/>
+                <w:sz w:val="22"/>
+                <w:lang w:val="en-US"/>
+              </w:rPr>
+              <w:t>int</w:t>
+            </w:r>
+            <w:proofErr w:type="spellEnd"/>
+            <w:r>
+              <w:rPr>
+                <w:rFonts w:ascii="Calibri" w:hAnsi="Calibri" w:cs="Calibri"/>
+                <w:sz w:val="22"/>
+                <w:lang w:val="en-US"/>
+              </w:rPr>
+              <w:t xml:space="preserve"> </w:t>
+            </w:r>
+            <w:proofErr w:type="spellStart"/>
+            <w:r>
+              <w:rPr>
+                <w:rFonts w:ascii="Calibri" w:hAnsi="Calibri" w:cs="Calibri"/>
+                <w:sz w:val="22"/>
+                <w:lang w:val="en-US"/>
+              </w:rPr>
+              <w:t>pesoMochila</w:t>
+            </w:r>
+            <w:proofErr w:type="spellEnd"/>
+            <w:r>
+              <w:rPr>
+                <w:rFonts w:ascii="Calibri" w:hAnsi="Calibri" w:cs="Calibri"/>
+                <w:sz w:val="22"/>
+                <w:lang w:val="en-US"/>
+              </w:rPr>
+              <w:t>);</w:t>
+            </w:r>
+          </w:p>
+          <w:p>
+            <w:pPr>
+              <w:contextualSpacing/>
+              <w:rPr>
+                <w:rFonts w:ascii="Calibri" w:hAnsi="Calibri" w:cs="Calibri"/>
+                <w:sz w:val="22"/>
+                <w:lang w:val="en-US"/>
+              </w:rPr>
+            </w:pPr>
+            <w:r>
+              <w:rPr>
+                <w:rFonts w:ascii="Calibri" w:hAnsi="Calibri" w:cs="Calibri"/>
+                <w:sz w:val="22"/>
+                <w:lang w:val="en-US"/>
+              </w:rPr>
+              <w:t xml:space="preserve">+ public </w:t>
+            </w:r>
+            <w:proofErr w:type="spellStart"/>
+            <w:r>
+              <w:rPr>
+                <w:rFonts w:ascii="Calibri" w:hAnsi="Calibri" w:cs="Calibri"/>
+                <w:sz w:val="22"/>
+                <w:lang w:val="en-US"/>
+              </w:rPr>
+              <w:t>mochila</w:t>
+            </w:r>
+            <w:proofErr w:type="spellEnd"/>
+            <w:r>
+              <w:rPr>
+                <w:rFonts w:ascii="Calibri" w:hAnsi="Calibri" w:cs="Calibri"/>
+                <w:sz w:val="22"/>
+                <w:lang w:val="en-US"/>
+              </w:rPr>
+              <w:t xml:space="preserve"> (</w:t>
+            </w:r>
+            <w:proofErr w:type="spellStart"/>
+            <w:r>
+              <w:rPr>
+                <w:rFonts w:ascii="Calibri" w:hAnsi="Calibri" w:cs="Calibri"/>
+                <w:sz w:val="22"/>
+                <w:lang w:val="en-US"/>
+              </w:rPr>
+              <w:t>int</w:t>
+            </w:r>
+            <w:proofErr w:type="spellEnd"/>
+            <w:r>
+              <w:rPr>
+                <w:rFonts w:ascii="Calibri" w:hAnsi="Calibri" w:cs="Calibri"/>
+                <w:sz w:val="22"/>
+                <w:lang w:val="en-US"/>
+              </w:rPr>
+              <w:t xml:space="preserve"> </w:t>
+            </w:r>
+            <w:proofErr w:type="spellStart"/>
+            <w:r>
+              <w:rPr>
+                <w:rFonts w:ascii="Calibri" w:hAnsi="Calibri" w:cs="Calibri"/>
+                <w:sz w:val="22"/>
+                <w:lang w:val="en-US"/>
+              </w:rPr>
+              <w:t>pesoMochila</w:t>
+            </w:r>
+            <w:proofErr w:type="spellEnd"/>
+            <w:r>
+              <w:rPr>
+                <w:rFonts w:ascii="Calibri" w:hAnsi="Calibri" w:cs="Calibri"/>
+                <w:sz w:val="22"/>
+                <w:lang w:val="en-US"/>
+              </w:rPr>
+              <w:t xml:space="preserve">, </w:t>
+            </w:r>
+            <w:proofErr w:type="spellStart"/>
+            <w:r>
+              <w:rPr>
+                <w:rFonts w:ascii="Calibri" w:hAnsi="Calibri" w:cs="Calibri"/>
+                <w:sz w:val="22"/>
+                <w:lang w:val="en-US"/>
+              </w:rPr>
+              <w:t>int</w:t>
+            </w:r>
+            <w:proofErr w:type="spellEnd"/>
+            <w:r>
+              <w:rPr>
+                <w:rFonts w:ascii="Calibri" w:hAnsi="Calibri" w:cs="Calibri"/>
+                <w:sz w:val="22"/>
+                <w:lang w:val="en-US"/>
+              </w:rPr>
+              <w:t xml:space="preserve"> </w:t>
+            </w:r>
+            <w:proofErr w:type="spellStart"/>
+            <w:r>
+              <w:rPr>
+                <w:rFonts w:ascii="Calibri" w:hAnsi="Calibri" w:cs="Calibri"/>
+                <w:sz w:val="22"/>
+                <w:lang w:val="en-US"/>
+              </w:rPr>
+              <w:t>maxPeso</w:t>
+            </w:r>
+            <w:proofErr w:type="spellEnd"/>
+            <w:r>
+              <w:rPr>
+                <w:rFonts w:ascii="Calibri" w:hAnsi="Calibri" w:cs="Calibri"/>
+                <w:sz w:val="22"/>
+                <w:lang w:val="en-US"/>
+              </w:rPr>
+              <w:t xml:space="preserve">, </w:t>
+            </w:r>
+            <w:proofErr w:type="spellStart"/>
+            <w:r>
+              <w:rPr>
+                <w:rFonts w:ascii="Calibri" w:hAnsi="Calibri" w:cs="Calibri"/>
+                <w:sz w:val="22"/>
+                <w:lang w:val="en-US"/>
+              </w:rPr>
+              <w:t>int</w:t>
+            </w:r>
+            <w:proofErr w:type="spellEnd"/>
+            <w:r>
+              <w:rPr>
+                <w:rFonts w:ascii="Calibri" w:hAnsi="Calibri" w:cs="Calibri"/>
+                <w:sz w:val="22"/>
+                <w:lang w:val="en-US"/>
+              </w:rPr>
+              <w:t xml:space="preserve"> </w:t>
+            </w:r>
+            <w:proofErr w:type="spellStart"/>
+            <w:r>
+              <w:rPr>
+                <w:rFonts w:ascii="Calibri" w:hAnsi="Calibri" w:cs="Calibri"/>
+                <w:sz w:val="22"/>
+                <w:lang w:val="en-US"/>
+              </w:rPr>
+              <w:t>maxValor</w:t>
+            </w:r>
+            <w:proofErr w:type="spellEnd"/>
+            <w:r>
+              <w:rPr>
+                <w:rFonts w:ascii="Calibri" w:hAnsi="Calibri" w:cs="Calibri"/>
+                <w:sz w:val="22"/>
+                <w:lang w:val="en-US"/>
+              </w:rPr>
+              <w:t xml:space="preserve">, </w:t>
+            </w:r>
+            <w:proofErr w:type="spellStart"/>
+            <w:r>
+              <w:rPr>
+                <w:rFonts w:ascii="Calibri" w:hAnsi="Calibri" w:cs="Calibri"/>
+                <w:sz w:val="22"/>
+                <w:lang w:val="en-US"/>
+              </w:rPr>
+              <w:t>int</w:t>
+            </w:r>
+            <w:proofErr w:type="spellEnd"/>
+            <w:r>
+              <w:rPr>
+                <w:rFonts w:ascii="Calibri" w:hAnsi="Calibri" w:cs="Calibri"/>
+                <w:sz w:val="22"/>
+                <w:lang w:val="en-US"/>
+              </w:rPr>
+              <w:t xml:space="preserve"> </w:t>
+            </w:r>
+            <w:proofErr w:type="spellStart"/>
+            <w:r>
+              <w:rPr>
+                <w:rFonts w:ascii="Calibri" w:hAnsi="Calibri" w:cs="Calibri"/>
+                <w:sz w:val="22"/>
+                <w:lang w:val="en-US"/>
+              </w:rPr>
+              <w:t>numItems</w:t>
+            </w:r>
+            <w:proofErr w:type="spellEnd"/>
+            <w:r>
+              <w:rPr>
+                <w:rFonts w:ascii="Calibri" w:hAnsi="Calibri" w:cs="Calibri"/>
+                <w:sz w:val="22"/>
+                <w:lang w:val="en-US"/>
+              </w:rPr>
+              <w:t>);</w:t>
+            </w:r>
+          </w:p>
+          <w:p>
+            <w:pPr>
+              <w:contextualSpacing/>
+              <w:rPr>
+                <w:rFonts w:ascii="Calibri" w:hAnsi="Calibri" w:cs="Calibri"/>
+                <w:sz w:val="22"/>
+                <w:lang w:val="en-US"/>
+              </w:rPr>
+            </w:pPr>
+            <w:r>
+              <w:rPr>
+                <w:rFonts w:ascii="Calibri" w:hAnsi="Calibri" w:cs="Calibri"/>
+                <w:sz w:val="22"/>
+                <w:lang w:val="en-US"/>
+              </w:rPr>
+              <w:t xml:space="preserve">+ public </w:t>
+            </w:r>
+            <w:proofErr w:type="spellStart"/>
+            <w:r>
+              <w:rPr>
+                <w:rFonts w:ascii="Calibri" w:hAnsi="Calibri" w:cs="Calibri"/>
+                <w:sz w:val="22"/>
+                <w:lang w:val="en-US"/>
+              </w:rPr>
+              <w:t>mochila</w:t>
+            </w:r>
+            <w:proofErr w:type="spellEnd"/>
+            <w:r>
+              <w:rPr>
+                <w:rFonts w:ascii="Calibri" w:hAnsi="Calibri" w:cs="Calibri"/>
+                <w:sz w:val="22"/>
+                <w:lang w:val="en-US"/>
+              </w:rPr>
+              <w:t xml:space="preserve"> (</w:t>
+            </w:r>
+            <w:proofErr w:type="spellStart"/>
+            <w:r>
+              <w:rPr>
+                <w:rFonts w:ascii="Calibri" w:hAnsi="Calibri" w:cs="Calibri"/>
+                <w:sz w:val="22"/>
+                <w:lang w:val="en-US"/>
+              </w:rPr>
+              <w:t>int</w:t>
+            </w:r>
+            <w:proofErr w:type="spellEnd"/>
+            <w:r>
+              <w:rPr>
+                <w:rFonts w:ascii="Calibri" w:hAnsi="Calibri" w:cs="Calibri"/>
+                <w:sz w:val="22"/>
+                <w:lang w:val="en-US"/>
+              </w:rPr>
+              <w:t xml:space="preserve"> </w:t>
+            </w:r>
+            <w:proofErr w:type="spellStart"/>
+            <w:r>
+              <w:rPr>
+                <w:rFonts w:ascii="Calibri" w:hAnsi="Calibri" w:cs="Calibri"/>
+                <w:sz w:val="22"/>
+                <w:lang w:val="en-US"/>
+              </w:rPr>
+              <w:t>pesoMochila</w:t>
+            </w:r>
+            <w:proofErr w:type="spellEnd"/>
+            <w:r>
+              <w:rPr>
+                <w:rFonts w:ascii="Calibri" w:hAnsi="Calibri" w:cs="Calibri"/>
+                <w:sz w:val="22"/>
+                <w:lang w:val="en-US"/>
+              </w:rPr>
+              <w:t xml:space="preserve">, </w:t>
+            </w:r>
+            <w:proofErr w:type="spellStart"/>
+            <w:r>
+              <w:rPr>
+                <w:rFonts w:ascii="Calibri" w:hAnsi="Calibri" w:cs="Calibri"/>
+                <w:sz w:val="22"/>
+                <w:lang w:val="en-US"/>
+              </w:rPr>
+              <w:t>int</w:t>
+            </w:r>
+            <w:proofErr w:type="spellEnd"/>
+            <w:r>
+              <w:rPr>
+                <w:rFonts w:ascii="Calibri" w:hAnsi="Calibri" w:cs="Calibri"/>
+                <w:sz w:val="22"/>
+                <w:lang w:val="en-US"/>
+              </w:rPr>
+              <w:t xml:space="preserve">[] Peso, </w:t>
+            </w:r>
+            <w:proofErr w:type="spellStart"/>
+            <w:r>
+              <w:rPr>
+                <w:rFonts w:ascii="Calibri" w:hAnsi="Calibri" w:cs="Calibri"/>
+                <w:sz w:val="22"/>
+                <w:lang w:val="en-US"/>
+              </w:rPr>
+              <w:t>int</w:t>
+            </w:r>
+            <w:proofErr w:type="spellEnd"/>
+            <w:r>
+              <w:rPr>
+                <w:rFonts w:ascii="Calibri" w:hAnsi="Calibri" w:cs="Calibri"/>
+                <w:sz w:val="22"/>
+                <w:lang w:val="en-US"/>
+              </w:rPr>
+              <w:t>[] Valor</w:t>
+            </w:r>
+            <w:r>
+              <w:rPr>
+                <w:rFonts w:ascii="Calibri" w:hAnsi="Calibri" w:cs="Calibri"/>
+                <w:sz w:val="22"/>
+                <w:lang w:val="en-US"/>
+              </w:rPr>
+              <w:t>);</w:t>
+            </w:r>
+          </w:p>
+          <w:p>
+            <w:pPr>
+              <w:contextualSpacing/>
+              <w:rPr>
+                <w:rFonts w:ascii="Calibri" w:hAnsi="Calibri" w:cs="Calibri"/>
+                <w:sz w:val="22"/>
+                <w:lang w:val="en-US"/>
+              </w:rPr>
+            </w:pPr>
+            <w:r>
+              <w:rPr>
+                <w:rFonts w:ascii="Calibri" w:hAnsi="Calibri" w:cs="Calibri"/>
+                <w:sz w:val="22"/>
+                <w:lang w:val="en-US"/>
+              </w:rPr>
+              <w:t xml:space="preserve">+ private </w:t>
+            </w:r>
+            <w:proofErr w:type="spellStart"/>
+            <w:r>
+              <w:rPr>
+                <w:rFonts w:ascii="Calibri" w:hAnsi="Calibri" w:cs="Calibri"/>
+                <w:sz w:val="22"/>
+                <w:lang w:val="en-US"/>
+              </w:rPr>
+              <w:t>criaItems</w:t>
+            </w:r>
+            <w:proofErr w:type="spellEnd"/>
+            <w:r>
+              <w:rPr>
+                <w:rFonts w:ascii="Calibri" w:hAnsi="Calibri" w:cs="Calibri"/>
+                <w:sz w:val="22"/>
+                <w:lang w:val="en-US"/>
+              </w:rPr>
+              <w:t>();</w:t>
+            </w:r>
+          </w:p>
+          <w:p>
+            <w:pPr>
+              <w:contextualSpacing/>
+              <w:rPr>
+                <w:rFonts w:ascii="Calibri" w:hAnsi="Calibri" w:cs="Calibri"/>
+                <w:sz w:val="22"/>
+                <w:lang w:val="en-US"/>
+              </w:rPr>
+            </w:pPr>
+            <w:r>
+              <w:rPr>
+                <w:rFonts w:ascii="Calibri" w:hAnsi="Calibri" w:cs="Calibri"/>
+                <w:sz w:val="22"/>
+                <w:lang w:val="en-US"/>
+              </w:rPr>
+              <w:t xml:space="preserve">+ </w:t>
+            </w:r>
+            <w:r>
+              <w:rPr>
+                <w:rFonts w:ascii="Calibri" w:hAnsi="Calibri" w:cs="Calibri"/>
+                <w:sz w:val="22"/>
+                <w:lang w:val="en-US"/>
+              </w:rPr>
+              <w:t xml:space="preserve">public </w:t>
+            </w:r>
+            <w:proofErr w:type="spellStart"/>
+            <w:r>
+              <w:rPr>
+                <w:rFonts w:ascii="Calibri" w:hAnsi="Calibri" w:cs="Calibri"/>
+                <w:sz w:val="22"/>
+                <w:lang w:val="en-US"/>
+              </w:rPr>
+              <w:t>ArrayList</w:t>
+            </w:r>
+            <w:proofErr w:type="spellEnd"/>
+            <w:r>
+              <w:rPr>
+                <w:rFonts w:ascii="Calibri" w:hAnsi="Calibri" w:cs="Calibri"/>
+                <w:sz w:val="22"/>
+                <w:lang w:val="en-US"/>
+              </w:rPr>
+              <w:t xml:space="preserve">&lt;Item&gt; </w:t>
+            </w:r>
+            <w:proofErr w:type="spellStart"/>
+            <w:r>
+              <w:rPr>
+                <w:rFonts w:ascii="Calibri" w:hAnsi="Calibri" w:cs="Calibri"/>
+                <w:sz w:val="22"/>
+                <w:lang w:val="en-US"/>
+              </w:rPr>
+              <w:t>getItems</w:t>
+            </w:r>
+            <w:proofErr w:type="spellEnd"/>
+            <w:r>
+              <w:rPr>
+                <w:rFonts w:ascii="Calibri" w:hAnsi="Calibri" w:cs="Calibri"/>
+                <w:sz w:val="22"/>
+                <w:lang w:val="en-US"/>
+              </w:rPr>
+              <w:t>()</w:t>
+            </w:r>
+            <w:r>
+              <w:rPr>
+                <w:rFonts w:ascii="Calibri" w:hAnsi="Calibri" w:cs="Calibri"/>
+                <w:sz w:val="22"/>
+                <w:lang w:val="en-US"/>
+              </w:rPr>
+              <w:t>;</w:t>
+            </w:r>
+          </w:p>
+          <w:p>
+            <w:pPr>
+              <w:contextualSpacing/>
+              <w:rPr>
+                <w:rFonts w:ascii="Calibri" w:hAnsi="Calibri" w:cs="Calibri"/>
+                <w:sz w:val="22"/>
+                <w:lang w:val="en-US"/>
+              </w:rPr>
+            </w:pPr>
+            <w:r>
+              <w:rPr>
+                <w:rFonts w:ascii="Calibri" w:hAnsi="Calibri" w:cs="Calibri"/>
+                <w:sz w:val="22"/>
+                <w:lang w:val="en-US"/>
+              </w:rPr>
+              <w:t xml:space="preserve">+ </w:t>
+            </w:r>
+            <w:r>
+              <w:rPr>
+                <w:rFonts w:ascii="Calibri" w:hAnsi="Calibri" w:cs="Calibri"/>
+                <w:sz w:val="22"/>
+                <w:lang w:val="en-US"/>
+              </w:rPr>
+              <w:t xml:space="preserve"> public void </w:t>
+            </w:r>
+            <w:proofErr w:type="spellStart"/>
+            <w:r>
+              <w:rPr>
+                <w:rFonts w:ascii="Calibri" w:hAnsi="Calibri" w:cs="Calibri"/>
+                <w:sz w:val="22"/>
+                <w:lang w:val="en-US"/>
+              </w:rPr>
+              <w:t>setItems</w:t>
+            </w:r>
+            <w:proofErr w:type="spellEnd"/>
+            <w:r>
+              <w:rPr>
+                <w:rFonts w:ascii="Calibri" w:hAnsi="Calibri" w:cs="Calibri"/>
+                <w:sz w:val="22"/>
+                <w:lang w:val="en-US"/>
+              </w:rPr>
+              <w:t>(</w:t>
+            </w:r>
+            <w:proofErr w:type="spellStart"/>
+            <w:r>
+              <w:rPr>
+                <w:rFonts w:ascii="Calibri" w:hAnsi="Calibri" w:cs="Calibri"/>
+                <w:sz w:val="22"/>
+                <w:lang w:val="en-US"/>
+              </w:rPr>
+              <w:t>ArrayList</w:t>
+            </w:r>
+            <w:proofErr w:type="spellEnd"/>
+            <w:r>
+              <w:rPr>
+                <w:rFonts w:ascii="Calibri" w:hAnsi="Calibri" w:cs="Calibri"/>
+                <w:sz w:val="22"/>
+                <w:lang w:val="en-US"/>
+              </w:rPr>
+              <w:t>&lt;Item&gt; items)</w:t>
+            </w:r>
+            <w:r>
+              <w:rPr>
+                <w:rFonts w:ascii="Calibri" w:hAnsi="Calibri" w:cs="Calibri"/>
+                <w:sz w:val="22"/>
+                <w:lang w:val="en-US"/>
+              </w:rPr>
+              <w:t>;</w:t>
+            </w:r>
+          </w:p>
+          <w:p>
+            <w:pPr>
+              <w:contextualSpacing/>
+              <w:rPr>
+                <w:rFonts w:ascii="Calibri" w:hAnsi="Calibri" w:cs="Calibri"/>
+                <w:sz w:val="22"/>
+                <w:lang w:val="en-US"/>
+              </w:rPr>
+            </w:pPr>
+            <w:r>
+              <w:rPr>
+                <w:rFonts w:ascii="Calibri" w:hAnsi="Calibri" w:cs="Calibri"/>
+                <w:sz w:val="22"/>
+                <w:lang w:val="en-US"/>
+              </w:rPr>
+              <w:t xml:space="preserve">+ </w:t>
+            </w:r>
+            <w:r>
+              <w:rPr>
+                <w:rFonts w:ascii="Calibri" w:hAnsi="Calibri" w:cs="Calibri"/>
+                <w:sz w:val="22"/>
+                <w:lang w:val="en-US"/>
+              </w:rPr>
+              <w:t xml:space="preserve">public </w:t>
+            </w:r>
+            <w:proofErr w:type="spellStart"/>
+            <w:r>
+              <w:rPr>
+                <w:rFonts w:ascii="Calibri" w:hAnsi="Calibri" w:cs="Calibri"/>
+                <w:sz w:val="22"/>
+                <w:lang w:val="en-US"/>
+              </w:rPr>
+              <w:t>int</w:t>
+            </w:r>
+            <w:proofErr w:type="spellEnd"/>
+            <w:r>
+              <w:rPr>
+                <w:rFonts w:ascii="Calibri" w:hAnsi="Calibri" w:cs="Calibri"/>
+                <w:sz w:val="22"/>
+                <w:lang w:val="en-US"/>
+              </w:rPr>
+              <w:t xml:space="preserve"> </w:t>
+            </w:r>
+            <w:proofErr w:type="spellStart"/>
+            <w:r>
+              <w:rPr>
+                <w:rFonts w:ascii="Calibri" w:hAnsi="Calibri" w:cs="Calibri"/>
+                <w:sz w:val="22"/>
+                <w:lang w:val="en-US"/>
+              </w:rPr>
+              <w:t>getPesoMaximo</w:t>
+            </w:r>
+            <w:proofErr w:type="spellEnd"/>
+            <w:r>
+              <w:rPr>
+                <w:rFonts w:ascii="Calibri" w:hAnsi="Calibri" w:cs="Calibri"/>
+                <w:sz w:val="22"/>
+                <w:lang w:val="en-US"/>
+              </w:rPr>
+              <w:t>()</w:t>
+            </w:r>
+            <w:r>
+              <w:rPr>
+                <w:rFonts w:ascii="Calibri" w:hAnsi="Calibri" w:cs="Calibri"/>
+                <w:sz w:val="22"/>
+                <w:lang w:val="en-US"/>
+              </w:rPr>
+              <w:t>;</w:t>
+            </w:r>
+          </w:p>
+          <w:p>
+            <w:pPr>
+              <w:contextualSpacing/>
+              <w:rPr>
+                <w:rFonts w:ascii="Calibri" w:hAnsi="Calibri" w:cs="Calibri"/>
+                <w:sz w:val="22"/>
+                <w:lang w:val="en-US"/>
+              </w:rPr>
+            </w:pPr>
+            <w:r>
+              <w:rPr>
+                <w:rFonts w:ascii="Calibri" w:hAnsi="Calibri" w:cs="Calibri"/>
+                <w:sz w:val="22"/>
+                <w:lang w:val="en-US"/>
+              </w:rPr>
+              <w:t xml:space="preserve">+ </w:t>
+            </w:r>
+            <w:r>
+              <w:rPr>
+                <w:rFonts w:ascii="Calibri" w:hAnsi="Calibri" w:cs="Calibri"/>
+                <w:sz w:val="22"/>
+                <w:lang w:val="en-US"/>
+              </w:rPr>
+              <w:t xml:space="preserve">public </w:t>
+            </w:r>
+            <w:proofErr w:type="spellStart"/>
+            <w:r>
+              <w:rPr>
+                <w:rFonts w:ascii="Calibri" w:hAnsi="Calibri" w:cs="Calibri"/>
+                <w:sz w:val="22"/>
+                <w:lang w:val="en-US"/>
+              </w:rPr>
+              <w:t>int</w:t>
+            </w:r>
+            <w:proofErr w:type="spellEnd"/>
+            <w:r>
+              <w:rPr>
+                <w:rFonts w:ascii="Calibri" w:hAnsi="Calibri" w:cs="Calibri"/>
+                <w:sz w:val="22"/>
+                <w:lang w:val="en-US"/>
+              </w:rPr>
+              <w:t xml:space="preserve"> </w:t>
+            </w:r>
+            <w:proofErr w:type="spellStart"/>
+            <w:r>
+              <w:rPr>
+                <w:rFonts w:ascii="Calibri" w:hAnsi="Calibri" w:cs="Calibri"/>
+                <w:sz w:val="22"/>
+                <w:lang w:val="en-US"/>
+              </w:rPr>
+              <w:t>getNumItems</w:t>
+            </w:r>
+            <w:proofErr w:type="spellEnd"/>
+            <w:r>
+              <w:rPr>
+                <w:rFonts w:ascii="Calibri" w:hAnsi="Calibri" w:cs="Calibri"/>
+                <w:sz w:val="22"/>
+                <w:lang w:val="en-US"/>
+              </w:rPr>
+              <w:t>()</w:t>
+            </w:r>
+          </w:p>
+        </w:tc>
+      </w:tr>
+    </w:tbl>
+    <w:p>
+      <w:pPr>
+        <w:rPr>
+          <w:rFonts w:ascii="Calibri" w:hAnsi="Calibri" w:cs="Calibri"/>
+          <w:sz w:val="22"/>
+          <w:lang w:val="en-US"/>
+        </w:rPr>
+      </w:pPr>
+    </w:p>
+    <w:p>
+      <w:pPr>
+        <w:rPr>
+          <w:rFonts w:ascii="Calibri" w:hAnsi="Calibri" w:cs="Calibri"/>
+          <w:sz w:val="22"/>
+          <w:lang w:val="en-US"/>
+        </w:rPr>
+      </w:pPr>
+    </w:p>
+    <w:p>
+      <w:pPr>
+        <w:rPr>
+          <w:rFonts w:ascii="Calibri" w:hAnsi="Calibri" w:cs="Calibri"/>
+          <w:sz w:val="22"/>
+        </w:rPr>
+      </w:pPr>
+      <w:r>
+        <w:rPr>
+          <w:rFonts w:ascii="Calibri" w:hAnsi="Calibri" w:cs="Calibri"/>
+          <w:sz w:val="22"/>
+        </w:rPr>
+        <w:t>A mochila contém</w:t>
+      </w:r>
+      <w:r>
+        <w:rPr>
+          <w:rFonts w:ascii="Calibri" w:hAnsi="Calibri" w:cs="Calibri"/>
+          <w:sz w:val="22"/>
+        </w:rPr>
+        <w:t xml:space="preserve"> um </w:t>
+      </w:r>
+      <w:proofErr w:type="spellStart"/>
+      <w:r>
+        <w:rPr>
+          <w:rFonts w:ascii="Calibri" w:hAnsi="Calibri" w:cs="Calibri"/>
+          <w:sz w:val="22"/>
+        </w:rPr>
+        <w:t>Array</w:t>
+      </w:r>
+      <w:proofErr w:type="spellEnd"/>
+      <w:r>
+        <w:rPr>
+          <w:rFonts w:ascii="Calibri" w:hAnsi="Calibri" w:cs="Calibri"/>
+          <w:sz w:val="22"/>
+        </w:rPr>
+        <w:t xml:space="preserve"> de itens, de definem o peso e o valor de cada item.</w:t>
+      </w:r>
+    </w:p>
+    <w:p>
+      <w:pPr>
+        <w:rPr>
+          <w:rFonts w:ascii="Calibri" w:hAnsi="Calibri" w:cs="Calibri"/>
+          <w:sz w:val="22"/>
+        </w:rPr>
+      </w:pPr>
+      <w:r>
+        <w:rPr>
+          <w:rFonts w:ascii="Calibri" w:hAnsi="Calibri" w:cs="Calibri"/>
+          <w:sz w:val="22"/>
+        </w:rPr>
+        <w:t>O item é composto por uma valor e um peso</w:t>
+      </w:r>
+    </w:p>
+    <w:p>
+      <w:pPr>
+        <w:rPr>
+          <w:rFonts w:ascii="Calibri" w:hAnsi="Calibri" w:cs="Calibri"/>
+          <w:sz w:val="22"/>
+        </w:rPr>
+      </w:pPr>
+      <w:r>
+        <w:rPr>
+          <w:rFonts w:ascii="Calibri" w:hAnsi="Calibri" w:cs="Calibri"/>
+          <w:sz w:val="22"/>
+        </w:rPr>
+        <w:t xml:space="preserve">A mochila é definida por um peso máximo, que será o peso máximo </w:t>
+      </w:r>
+      <w:r>
+        <w:rPr>
+          <w:rFonts w:ascii="Calibri" w:hAnsi="Calibri" w:cs="Calibri"/>
+          <w:sz w:val="22"/>
+        </w:rPr>
+        <w:t>que poderá levar.</w:t>
+      </w:r>
+    </w:p>
+    <w:p>
+      <w:pPr>
+        <w:rPr>
+          <w:rFonts w:ascii="Calibri" w:hAnsi="Calibri" w:cs="Calibri"/>
+          <w:sz w:val="22"/>
+        </w:rPr>
+      </w:pPr>
+      <w:r>
+        <w:rPr>
+          <w:rFonts w:ascii="Calibri" w:hAnsi="Calibri" w:cs="Calibri"/>
+          <w:sz w:val="22"/>
+        </w:rPr>
+        <w:t>Podemos também o máximo de peso que um item poderá ter, o máximo valor que um item poderá ter e o número de itens distintos que uma mochila poderá ter.</w:t>
+      </w:r>
+    </w:p>
+    <w:p>
+      <w:pPr>
+        <w:rPr>
+          <w:rFonts w:ascii="Calibri" w:hAnsi="Calibri" w:cs="Calibri"/>
+          <w:sz w:val="22"/>
+          <w:u w:val="single"/>
+        </w:rPr>
+      </w:pPr>
+      <w:r>
+        <w:rPr>
+          <w:rFonts w:ascii="Calibri" w:hAnsi="Calibri" w:cs="Calibri"/>
+          <w:sz w:val="22"/>
+          <w:u w:val="single"/>
+        </w:rPr>
+        <w:t>Exemplo de criações de mochilas:</w:t>
+      </w:r>
+    </w:p>
+    <w:p>
+      <w:pPr>
+        <w:rPr>
+          <w:rFonts w:ascii="Calibri" w:hAnsi="Calibri" w:cs="Calibri"/>
+          <w:b/>
+          <w:i/>
+          <w:sz w:val="22"/>
+        </w:rPr>
+      </w:pPr>
+      <w:r>
+        <w:rPr>
+          <w:rFonts w:ascii="Calibri" w:hAnsi="Calibri" w:cs="Calibri"/>
+          <w:b/>
+          <w:i/>
+          <w:sz w:val="22"/>
+        </w:rPr>
+        <w:t xml:space="preserve">Mochila mocha = </w:t>
+      </w:r>
+      <w:proofErr w:type="spellStart"/>
+      <w:r>
+        <w:rPr>
+          <w:rFonts w:ascii="Calibri" w:hAnsi="Calibri" w:cs="Calibri"/>
+          <w:b/>
+          <w:i/>
+          <w:sz w:val="22"/>
+        </w:rPr>
+        <w:t>new</w:t>
+      </w:r>
+      <w:proofErr w:type="spellEnd"/>
+      <w:r>
+        <w:rPr>
+          <w:rFonts w:ascii="Calibri" w:hAnsi="Calibri" w:cs="Calibri"/>
+          <w:b/>
+          <w:i/>
+          <w:sz w:val="22"/>
+        </w:rPr>
+        <w:t xml:space="preserve"> Mochila (20);</w:t>
+      </w:r>
+    </w:p>
+    <w:p>
+      <w:pPr>
+        <w:rPr>
+          <w:rFonts w:ascii="Calibri" w:hAnsi="Calibri" w:cs="Calibri"/>
+          <w:sz w:val="22"/>
+        </w:rPr>
+      </w:pPr>
+      <w:r>
+        <w:rPr>
+          <w:rFonts w:ascii="Calibri" w:hAnsi="Calibri" w:cs="Calibri"/>
+          <w:sz w:val="22"/>
+        </w:rPr>
+        <w:t>Neste exemplo, a mochila terá um peso máximo de 20, sendo que o número de itens, o máximo valor por item e o máximo de peso por item para esta mochila serão calculados aleatoriamente.</w:t>
+      </w:r>
+    </w:p>
+    <w:p>
+      <w:pPr>
+        <w:rPr>
+          <w:rFonts w:ascii="Calibri" w:hAnsi="Calibri" w:cs="Calibri"/>
+          <w:b/>
+          <w:i/>
+          <w:sz w:val="22"/>
+        </w:rPr>
+      </w:pPr>
+      <w:r>
+        <w:rPr>
+          <w:rFonts w:ascii="Calibri" w:hAnsi="Calibri" w:cs="Calibri"/>
+          <w:b/>
+          <w:i/>
+          <w:sz w:val="22"/>
+        </w:rPr>
+        <w:t xml:space="preserve">Mochila mocha2 = </w:t>
+      </w:r>
+      <w:proofErr w:type="spellStart"/>
+      <w:r>
+        <w:rPr>
+          <w:rFonts w:ascii="Calibri" w:hAnsi="Calibri" w:cs="Calibri"/>
+          <w:b/>
+          <w:i/>
+          <w:sz w:val="22"/>
+        </w:rPr>
+        <w:t>new</w:t>
+      </w:r>
+      <w:proofErr w:type="spellEnd"/>
+      <w:r>
+        <w:rPr>
+          <w:rFonts w:ascii="Calibri" w:hAnsi="Calibri" w:cs="Calibri"/>
+          <w:b/>
+          <w:i/>
+          <w:sz w:val="22"/>
+        </w:rPr>
+        <w:t xml:space="preserve"> Mochila (20, 10, 30, 40);</w:t>
+      </w:r>
+    </w:p>
+    <w:p>
+      <w:pPr>
+        <w:rPr>
+          <w:rFonts w:ascii="Calibri" w:hAnsi="Calibri" w:cs="Calibri"/>
+          <w:sz w:val="22"/>
+        </w:rPr>
+      </w:pPr>
+      <w:r>
+        <w:rPr>
+          <w:rFonts w:ascii="Calibri" w:hAnsi="Calibri" w:cs="Calibri"/>
+          <w:sz w:val="22"/>
+        </w:rPr>
+        <w:t>Neste caso, a mochila terá um peso máximo de 20,</w:t>
+      </w:r>
+      <w:r>
+        <w:rPr>
+          <w:rFonts w:ascii="Calibri" w:hAnsi="Calibri" w:cs="Calibri"/>
+          <w:sz w:val="22"/>
+        </w:rPr>
+        <w:t xml:space="preserve"> cada item terá um peso máximo de 10, o máximo de valor de cada item será de 30 e estará definido em 40 o número de itens.</w:t>
+      </w:r>
+    </w:p>
+    <w:p>
+      <w:pPr>
+        <w:rPr>
+          <w:rFonts w:ascii="Calibri" w:hAnsi="Calibri" w:cs="Calibri"/>
+          <w:b/>
+          <w:i/>
+          <w:sz w:val="22"/>
+        </w:rPr>
+      </w:pPr>
+      <w:proofErr w:type="spellStart"/>
+      <w:r>
+        <w:rPr>
+          <w:rFonts w:ascii="Calibri" w:hAnsi="Calibri" w:cs="Calibri"/>
+          <w:b/>
+          <w:i/>
+          <w:sz w:val="22"/>
+        </w:rPr>
+        <w:t>Int</w:t>
+      </w:r>
+      <w:proofErr w:type="spellEnd"/>
+      <w:r>
+        <w:rPr>
+          <w:rFonts w:ascii="Calibri" w:hAnsi="Calibri" w:cs="Calibri"/>
+          <w:b/>
+          <w:i/>
+          <w:sz w:val="22"/>
+        </w:rPr>
+        <w:t xml:space="preserve"> [] </w:t>
+      </w:r>
+      <w:proofErr w:type="gramStart"/>
+      <w:r>
+        <w:rPr>
+          <w:rFonts w:ascii="Calibri" w:hAnsi="Calibri" w:cs="Calibri"/>
+          <w:b/>
+          <w:i/>
+          <w:sz w:val="22"/>
+        </w:rPr>
+        <w:t>peso</w:t>
+      </w:r>
+      <w:proofErr w:type="gramEnd"/>
+      <w:r>
+        <w:rPr>
+          <w:rFonts w:ascii="Calibri" w:hAnsi="Calibri" w:cs="Calibri"/>
+          <w:b/>
+          <w:i/>
+          <w:sz w:val="22"/>
+        </w:rPr>
+        <w:t xml:space="preserve"> = {2, 4, 8, 5, 9}</w:t>
+      </w:r>
+    </w:p>
+    <w:p>
+      <w:pPr>
+        <w:rPr>
+          <w:rFonts w:ascii="Calibri" w:hAnsi="Calibri" w:cs="Calibri"/>
+          <w:b/>
+          <w:i/>
+          <w:sz w:val="22"/>
+        </w:rPr>
+      </w:pPr>
+      <w:proofErr w:type="spellStart"/>
+      <w:r>
+        <w:rPr>
+          <w:rFonts w:ascii="Calibri" w:hAnsi="Calibri" w:cs="Calibri"/>
+          <w:b/>
+          <w:i/>
+          <w:sz w:val="22"/>
+        </w:rPr>
+        <w:t>Int</w:t>
+      </w:r>
+      <w:proofErr w:type="spellEnd"/>
+      <w:r>
+        <w:rPr>
+          <w:rFonts w:ascii="Calibri" w:hAnsi="Calibri" w:cs="Calibri"/>
+          <w:b/>
+          <w:i/>
+          <w:sz w:val="22"/>
+        </w:rPr>
+        <w:t xml:space="preserve"> [] valor = {4, 6, 1, 9, 7}</w:t>
+      </w:r>
+    </w:p>
+    <w:p>
+      <w:pPr>
+        <w:rPr>
+          <w:rFonts w:ascii="Calibri" w:hAnsi="Calibri" w:cs="Calibri"/>
+          <w:b/>
+          <w:i/>
+          <w:sz w:val="22"/>
+        </w:rPr>
+      </w:pPr>
+      <w:r>
+        <w:rPr>
+          <w:rFonts w:ascii="Calibri" w:hAnsi="Calibri" w:cs="Calibri"/>
+          <w:b/>
+          <w:i/>
+          <w:sz w:val="22"/>
+        </w:rPr>
+        <w:t xml:space="preserve">Mochila mocha3 = </w:t>
+      </w:r>
+      <w:proofErr w:type="spellStart"/>
+      <w:r>
+        <w:rPr>
+          <w:rFonts w:ascii="Calibri" w:hAnsi="Calibri" w:cs="Calibri"/>
+          <w:b/>
+          <w:i/>
+          <w:sz w:val="22"/>
+        </w:rPr>
+        <w:t>new</w:t>
+      </w:r>
+      <w:proofErr w:type="spellEnd"/>
+      <w:r>
+        <w:rPr>
+          <w:rFonts w:ascii="Calibri" w:hAnsi="Calibri" w:cs="Calibri"/>
+          <w:b/>
+          <w:i/>
+          <w:sz w:val="22"/>
+        </w:rPr>
+        <w:t xml:space="preserve"> Mochila (20, peso, valor);</w:t>
+      </w:r>
+    </w:p>
+    <w:p>
+      <w:pPr>
+        <w:rPr>
+          <w:rFonts w:ascii="Calibri" w:hAnsi="Calibri" w:cs="Calibri"/>
+          <w:sz w:val="22"/>
+        </w:rPr>
+      </w:pPr>
+      <w:r>
+        <w:rPr>
+          <w:rFonts w:ascii="Calibri" w:hAnsi="Calibri" w:cs="Calibri"/>
+          <w:sz w:val="22"/>
+        </w:rPr>
+        <w:t>Neste caso, a mochila terá um peso máximo de 20,</w:t>
+      </w:r>
+      <w:r>
+        <w:rPr>
+          <w:rFonts w:ascii="Calibri" w:hAnsi="Calibri" w:cs="Calibri"/>
+          <w:sz w:val="22"/>
+        </w:rPr>
+        <w:t xml:space="preserve"> e os seus itens são passados por parâmetros.</w:t>
+      </w:r>
+    </w:p>
+    <w:p>
+      <w:pPr>
+        <w:rPr>
+          <w:rFonts w:ascii="Calibri" w:hAnsi="Calibri" w:cs="Calibri"/>
+          <w:sz w:val="22"/>
+        </w:rPr>
+      </w:pPr>
+      <w:r>
+        <w:rPr>
+          <w:rFonts w:ascii="Calibri" w:hAnsi="Calibri" w:cs="Calibri"/>
+          <w:sz w:val="22"/>
+        </w:rPr>
+        <w:t>Por exemplo, vai haver o item com o peso 2 e o valor 4, o item com o peso 4 e o valor 6, e assim sucessivamente.</w:t>
+      </w:r>
+    </w:p>
+    <w:p>
+      <w:pPr>
+        <w:rPr>
+          <w:rFonts w:ascii="Calibri" w:hAnsi="Calibri" w:cs="Calibri"/>
+          <w:sz w:val="22"/>
+        </w:rPr>
+      </w:pPr>
+    </w:p>
+    <w:p>
+      <w:pPr>
+        <w:rPr>
+          <w:rFonts w:ascii="Calibri" w:hAnsi="Calibri" w:cs="Calibri"/>
+          <w:sz w:val="22"/>
+        </w:rPr>
+      </w:pPr>
+    </w:p>
+    <w:p>
+      <w:pPr>
+        <w:rPr>
+          <w:rFonts w:ascii="Calibri" w:hAnsi="Calibri" w:cs="Calibri"/>
+          <w:sz w:val="22"/>
+        </w:rPr>
+      </w:pPr>
+    </w:p>
+    <w:p>
+      <w:pPr>
+        <w:rPr>
+          <w:rFonts w:ascii="Calibri" w:hAnsi="Calibri" w:cs="Calibri"/>
+          <w:sz w:val="22"/>
+        </w:rPr>
+      </w:pPr>
+    </w:p>
+    <w:p>
+      <w:pPr>
+        <w:rPr>
+          <w:rFonts w:ascii="Calibri" w:hAnsi="Calibri" w:cs="Calibri"/>
+          <w:sz w:val="22"/>
+        </w:rPr>
+      </w:pPr>
+    </w:p>
+    <w:p>
+      <w:pPr>
+        <w:rPr>
+          <w:rFonts w:ascii="Calibri" w:hAnsi="Calibri" w:cs="Calibri"/>
+          <w:b/>
+          <w:sz w:val="28"/>
+        </w:rPr>
+      </w:pPr>
+      <w:r>
+        <w:rPr>
+          <w:rFonts w:ascii="Calibri" w:hAnsi="Calibri" w:cs="Calibri"/>
+          <w:b/>
+          <w:sz w:val="28"/>
+        </w:rPr>
+        <w:lastRenderedPageBreak/>
+        <w:t xml:space="preserve">Classe </w:t>
+      </w:r>
+      <w:proofErr w:type="spellStart"/>
+      <w:r>
+        <w:rPr>
+          <w:rFonts w:ascii="Calibri" w:hAnsi="Calibri" w:cs="Calibri"/>
+          <w:b/>
+          <w:sz w:val="28"/>
+        </w:rPr>
+        <w:t>Population</w:t>
+      </w:r>
+      <w:proofErr w:type="spellEnd"/>
+      <w:r>
+        <w:rPr>
+          <w:rFonts w:ascii="Calibri" w:hAnsi="Calibri" w:cs="Calibri"/>
+          <w:b/>
+          <w:sz w:val="28"/>
+        </w:rPr>
+        <w:t xml:space="preserve"> </w:t>
+      </w:r>
+    </w:p>
+    <w:p>
+      <w:pPr>
+        <w:rPr>
+          <w:rFonts w:ascii="Calibri" w:hAnsi="Calibri" w:cs="Calibri"/>
+          <w:sz w:val="22"/>
+        </w:rPr>
+      </w:pPr>
+    </w:p>
+    <w:tbl>
+      <w:tblPr>
+        <w:tblStyle w:val="Tabelacomgrelha"/>
+        <w:tblW w:w="0" w:type="auto"/>
+        <w:jc w:val="center"/>
+        <w:tblLook w:val="04A0" w:firstRow="1" w:lastRow="0" w:firstColumn="1" w:lastColumn="0" w:noHBand="0" w:noVBand="1"/>
+      </w:tblPr>
+      <w:tblGrid>
+        <w:gridCol w:w="7324"/>
+      </w:tblGrid>
+      <w:tr>
+        <w:trPr>
+          <w:jc w:val="center"/>
+        </w:trPr>
+        <w:tc>
+          <w:tcPr>
+            <w:tcW w:w="7324" w:type="dxa"/>
+          </w:tcPr>
+          <w:p>
+            <w:pPr>
+              <w:contextualSpacing/>
+              <w:jc w:val="center"/>
+              <w:rPr>
+                <w:rFonts w:ascii="Calibri" w:hAnsi="Calibri" w:cs="Calibri"/>
+                <w:b/>
+                <w:sz w:val="22"/>
+              </w:rPr>
+            </w:pPr>
+            <w:proofErr w:type="spellStart"/>
+            <w:r>
+              <w:rPr>
+                <w:rFonts w:ascii="Calibri" w:hAnsi="Calibri" w:cs="Calibri"/>
+                <w:b/>
+                <w:sz w:val="22"/>
+              </w:rPr>
+              <w:t>Population</w:t>
+            </w:r>
+            <w:proofErr w:type="spellEnd"/>
+          </w:p>
+        </w:tc>
+      </w:tr>
+      <w:tr>
+        <w:trPr>
+          <w:jc w:val="center"/>
+        </w:trPr>
+        <w:tc>
+          <w:tcPr>
+            <w:tcW w:w="7324" w:type="dxa"/>
+          </w:tcPr>
+          <w:p>
+            <w:pPr>
+              <w:contextualSpacing/>
+              <w:rPr>
+                <w:rFonts w:ascii="Calibri" w:hAnsi="Calibri" w:cs="Calibri"/>
+                <w:sz w:val="22"/>
+                <w:lang w:val="en-US"/>
+              </w:rPr>
+            </w:pPr>
+            <w:r>
+              <w:rPr>
+                <w:rFonts w:ascii="Calibri" w:hAnsi="Calibri" w:cs="Calibri"/>
+                <w:sz w:val="22"/>
+                <w:lang w:val="en-US"/>
+              </w:rPr>
+              <w:t xml:space="preserve">+ </w:t>
+            </w:r>
+            <w:r>
+              <w:rPr>
+                <w:rFonts w:ascii="Calibri" w:hAnsi="Calibri" w:cs="Calibri"/>
+                <w:sz w:val="22"/>
+                <w:lang w:val="en-US"/>
+              </w:rPr>
+              <w:t xml:space="preserve"> public double </w:t>
+            </w:r>
+            <w:proofErr w:type="spellStart"/>
+            <w:r>
+              <w:rPr>
+                <w:rFonts w:ascii="Calibri" w:hAnsi="Calibri" w:cs="Calibri"/>
+                <w:sz w:val="22"/>
+                <w:lang w:val="en-US"/>
+              </w:rPr>
+              <w:t>getMediaFitness</w:t>
+            </w:r>
+            <w:proofErr w:type="spellEnd"/>
+            <w:r>
+              <w:rPr>
+                <w:rFonts w:ascii="Calibri" w:hAnsi="Calibri" w:cs="Calibri"/>
+                <w:sz w:val="22"/>
+                <w:lang w:val="en-US"/>
+              </w:rPr>
+              <w:t>()</w:t>
+            </w:r>
+            <w:r>
+              <w:rPr>
+                <w:rFonts w:ascii="Calibri" w:hAnsi="Calibri" w:cs="Calibri"/>
+                <w:sz w:val="22"/>
+                <w:lang w:val="en-US"/>
+              </w:rPr>
+              <w:t>;</w:t>
+            </w:r>
+          </w:p>
+          <w:p>
+            <w:pPr>
+              <w:contextualSpacing/>
+              <w:rPr>
+                <w:rFonts w:ascii="Calibri" w:hAnsi="Calibri" w:cs="Calibri"/>
+                <w:sz w:val="22"/>
+                <w:lang w:val="en-US"/>
+              </w:rPr>
+            </w:pPr>
+            <w:r>
+              <w:rPr>
+                <w:rFonts w:ascii="Calibri" w:hAnsi="Calibri" w:cs="Calibri"/>
+                <w:sz w:val="22"/>
+                <w:lang w:val="en-US"/>
+              </w:rPr>
+              <w:t xml:space="preserve">+ </w:t>
+            </w:r>
+            <w:r>
+              <w:rPr>
+                <w:rFonts w:ascii="Calibri" w:hAnsi="Calibri" w:cs="Calibri"/>
+                <w:sz w:val="22"/>
+                <w:lang w:val="en-US"/>
+              </w:rPr>
+              <w:t xml:space="preserve">public double </w:t>
+            </w:r>
+            <w:proofErr w:type="spellStart"/>
+            <w:r>
+              <w:rPr>
+                <w:rFonts w:ascii="Calibri" w:hAnsi="Calibri" w:cs="Calibri"/>
+                <w:sz w:val="22"/>
+                <w:lang w:val="en-US"/>
+              </w:rPr>
+              <w:t>getVariancia</w:t>
+            </w:r>
+            <w:proofErr w:type="spellEnd"/>
+            <w:r>
+              <w:rPr>
+                <w:rFonts w:ascii="Calibri" w:hAnsi="Calibri" w:cs="Calibri"/>
+                <w:sz w:val="22"/>
+                <w:lang w:val="en-US"/>
+              </w:rPr>
+              <w:t>()</w:t>
+            </w:r>
+            <w:r>
+              <w:rPr>
+                <w:rFonts w:ascii="Calibri" w:hAnsi="Calibri" w:cs="Calibri"/>
+                <w:sz w:val="22"/>
+                <w:lang w:val="en-US"/>
+              </w:rPr>
+              <w:t>;</w:t>
+            </w:r>
+          </w:p>
+          <w:p>
+            <w:pPr>
+              <w:contextualSpacing/>
+              <w:rPr>
+                <w:rFonts w:ascii="Calibri" w:hAnsi="Calibri" w:cs="Calibri"/>
+                <w:sz w:val="22"/>
+                <w:lang w:val="en-US"/>
+              </w:rPr>
+            </w:pPr>
+            <w:r>
+              <w:rPr>
+                <w:rFonts w:ascii="Calibri" w:hAnsi="Calibri" w:cs="Calibri"/>
+                <w:sz w:val="22"/>
+                <w:lang w:val="en-US"/>
+              </w:rPr>
+              <w:t xml:space="preserve">+ </w:t>
+            </w:r>
+            <w:r>
+              <w:rPr>
+                <w:rFonts w:ascii="Calibri" w:hAnsi="Calibri" w:cs="Calibri"/>
+                <w:sz w:val="22"/>
+                <w:lang w:val="en-US"/>
+              </w:rPr>
+              <w:t xml:space="preserve">public double </w:t>
+            </w:r>
+            <w:proofErr w:type="spellStart"/>
+            <w:r>
+              <w:rPr>
+                <w:rFonts w:ascii="Calibri" w:hAnsi="Calibri" w:cs="Calibri"/>
+                <w:sz w:val="22"/>
+                <w:lang w:val="en-US"/>
+              </w:rPr>
+              <w:t>getDesvioPadrao</w:t>
+            </w:r>
+            <w:proofErr w:type="spellEnd"/>
+            <w:r>
+              <w:rPr>
+                <w:rFonts w:ascii="Calibri" w:hAnsi="Calibri" w:cs="Calibri"/>
+                <w:sz w:val="22"/>
+                <w:lang w:val="en-US"/>
+              </w:rPr>
+              <w:t>()</w:t>
+            </w:r>
+            <w:r>
+              <w:rPr>
+                <w:rFonts w:ascii="Calibri" w:hAnsi="Calibri" w:cs="Calibri"/>
+                <w:sz w:val="22"/>
+                <w:lang w:val="en-US"/>
+              </w:rPr>
+              <w:t>;</w:t>
+            </w:r>
+          </w:p>
+          <w:p>
+            <w:pPr>
+              <w:contextualSpacing/>
+              <w:rPr>
+                <w:rFonts w:ascii="Calibri" w:hAnsi="Calibri" w:cs="Calibri"/>
+                <w:sz w:val="22"/>
+                <w:lang w:val="en-US"/>
+              </w:rPr>
+            </w:pPr>
+          </w:p>
+        </w:tc>
+      </w:tr>
+    </w:tbl>
+    <w:p>
+      <w:pPr>
+        <w:rPr>
+          <w:rFonts w:ascii="Calibri" w:hAnsi="Calibri" w:cs="Calibri"/>
+          <w:sz w:val="22"/>
+          <w:lang w:val="en-US"/>
+        </w:rPr>
+      </w:pPr>
+    </w:p>
+    <w:p>
+      <w:pPr>
+        <w:rPr>
+          <w:rFonts w:ascii="Calibri" w:hAnsi="Calibri" w:cs="Calibri"/>
+          <w:sz w:val="22"/>
+        </w:rPr>
+      </w:pPr>
+      <w:r>
+        <w:rPr>
+          <w:rFonts w:ascii="Calibri" w:hAnsi="Calibri" w:cs="Calibri"/>
+          <w:sz w:val="22"/>
+        </w:rPr>
+        <w:t>O método (</w:t>
+      </w:r>
+      <w:proofErr w:type="spellStart"/>
+      <w:r>
+        <w:rPr>
+          <w:rFonts w:ascii="Calibri" w:hAnsi="Calibri" w:cs="Calibri"/>
+          <w:sz w:val="22"/>
+        </w:rPr>
+        <w:t>public</w:t>
+      </w:r>
+      <w:proofErr w:type="spellEnd"/>
+      <w:r>
+        <w:rPr>
+          <w:rFonts w:ascii="Calibri" w:hAnsi="Calibri" w:cs="Calibri"/>
+          <w:sz w:val="22"/>
+        </w:rPr>
+        <w:t xml:space="preserve"> </w:t>
+      </w:r>
+      <w:proofErr w:type="spellStart"/>
+      <w:r>
+        <w:rPr>
+          <w:rFonts w:ascii="Calibri" w:hAnsi="Calibri" w:cs="Calibri"/>
+          <w:sz w:val="22"/>
+        </w:rPr>
+        <w:t>double</w:t>
+      </w:r>
+      <w:proofErr w:type="spellEnd"/>
+      <w:r>
+        <w:rPr>
+          <w:rFonts w:ascii="Calibri" w:hAnsi="Calibri" w:cs="Calibri"/>
+          <w:sz w:val="22"/>
+        </w:rPr>
+        <w:t xml:space="preserve"> </w:t>
+      </w:r>
+      <w:proofErr w:type="spellStart"/>
+      <w:proofErr w:type="gramStart"/>
+      <w:r>
+        <w:rPr>
+          <w:rFonts w:ascii="Calibri" w:hAnsi="Calibri" w:cs="Calibri"/>
+          <w:sz w:val="22"/>
+        </w:rPr>
+        <w:t>getMediaFitness</w:t>
+      </w:r>
+      <w:proofErr w:type="spellEnd"/>
+      <w:r>
+        <w:rPr>
+          <w:rFonts w:ascii="Calibri" w:hAnsi="Calibri" w:cs="Calibri"/>
+          <w:sz w:val="22"/>
+        </w:rPr>
+        <w:t>(</w:t>
+      </w:r>
+      <w:proofErr w:type="gramEnd"/>
+      <w:r>
+        <w:rPr>
+          <w:rFonts w:ascii="Calibri" w:hAnsi="Calibri" w:cs="Calibri"/>
+          <w:sz w:val="22"/>
+        </w:rPr>
+        <w:t>)</w:t>
+      </w:r>
+      <w:r>
+        <w:rPr>
+          <w:rFonts w:ascii="Calibri" w:hAnsi="Calibri" w:cs="Calibri"/>
+          <w:sz w:val="22"/>
+        </w:rPr>
+        <w:t>)</w:t>
+      </w:r>
+      <w:r>
+        <w:rPr>
+          <w:rFonts w:ascii="Calibri" w:hAnsi="Calibri" w:cs="Calibri"/>
+          <w:sz w:val="22"/>
+        </w:rPr>
+        <w:t xml:space="preserve"> </w:t>
+      </w:r>
+      <w:r>
+        <w:rPr>
+          <w:rFonts w:ascii="Calibri" w:hAnsi="Calibri" w:cs="Calibri"/>
+          <w:sz w:val="22"/>
+        </w:rPr>
+        <w:t>devolve a média de fitness da população</w:t>
+      </w:r>
+    </w:p>
+    <w:p>
+      <w:pPr>
+        <w:rPr>
+          <w:rFonts w:ascii="Calibri" w:hAnsi="Calibri" w:cs="Calibri"/>
+          <w:sz w:val="22"/>
+        </w:rPr>
+      </w:pPr>
+      <w:r>
+        <w:rPr>
+          <w:rFonts w:ascii="Calibri" w:hAnsi="Calibri" w:cs="Calibri"/>
+          <w:sz w:val="22"/>
+        </w:rPr>
+        <w:t>O método (</w:t>
+      </w:r>
+      <w:proofErr w:type="spellStart"/>
+      <w:r>
+        <w:rPr>
+          <w:rFonts w:ascii="Calibri" w:hAnsi="Calibri" w:cs="Calibri"/>
+          <w:sz w:val="22"/>
+        </w:rPr>
+        <w:t>public</w:t>
+      </w:r>
+      <w:proofErr w:type="spellEnd"/>
+      <w:r>
+        <w:rPr>
+          <w:rFonts w:ascii="Calibri" w:hAnsi="Calibri" w:cs="Calibri"/>
+          <w:sz w:val="22"/>
+        </w:rPr>
+        <w:t xml:space="preserve"> </w:t>
+      </w:r>
+      <w:proofErr w:type="spellStart"/>
+      <w:r>
+        <w:rPr>
+          <w:rFonts w:ascii="Calibri" w:hAnsi="Calibri" w:cs="Calibri"/>
+          <w:sz w:val="22"/>
+        </w:rPr>
+        <w:t>double</w:t>
+      </w:r>
+      <w:proofErr w:type="spellEnd"/>
+      <w:r>
+        <w:rPr>
+          <w:rFonts w:ascii="Calibri" w:hAnsi="Calibri" w:cs="Calibri"/>
+          <w:sz w:val="22"/>
+        </w:rPr>
+        <w:t xml:space="preserve"> </w:t>
+      </w:r>
+      <w:proofErr w:type="spellStart"/>
+      <w:proofErr w:type="gramStart"/>
+      <w:r>
+        <w:rPr>
+          <w:rFonts w:ascii="Calibri" w:hAnsi="Calibri" w:cs="Calibri"/>
+          <w:sz w:val="22"/>
+        </w:rPr>
+        <w:t>getVariancia</w:t>
+      </w:r>
+      <w:proofErr w:type="spellEnd"/>
+      <w:r>
+        <w:rPr>
+          <w:rFonts w:ascii="Calibri" w:hAnsi="Calibri" w:cs="Calibri"/>
+          <w:sz w:val="22"/>
+        </w:rPr>
+        <w:t>(</w:t>
+      </w:r>
+      <w:proofErr w:type="gramEnd"/>
+      <w:r>
+        <w:rPr>
+          <w:rFonts w:ascii="Calibri" w:hAnsi="Calibri" w:cs="Calibri"/>
+          <w:sz w:val="22"/>
+        </w:rPr>
+        <w:t>)</w:t>
+      </w:r>
+      <w:r>
+        <w:rPr>
+          <w:rFonts w:ascii="Calibri" w:hAnsi="Calibri" w:cs="Calibri"/>
+          <w:sz w:val="22"/>
+        </w:rPr>
+        <w:t xml:space="preserve">) </w:t>
+      </w:r>
+      <w:r>
+        <w:rPr>
+          <w:rFonts w:ascii="Calibri" w:hAnsi="Calibri" w:cs="Calibri"/>
+          <w:sz w:val="22"/>
+        </w:rPr>
+        <w:t>devolve o valor da variância da população</w:t>
+      </w:r>
+    </w:p>
+    <w:p>
+      <w:pPr>
+        <w:rPr>
+          <w:rFonts w:ascii="Calibri" w:hAnsi="Calibri" w:cs="Calibri"/>
+          <w:sz w:val="22"/>
+        </w:rPr>
+      </w:pPr>
+      <w:r>
+        <w:rPr>
+          <w:rFonts w:ascii="Calibri" w:hAnsi="Calibri" w:cs="Calibri"/>
+          <w:sz w:val="22"/>
+        </w:rPr>
+        <w:t>O método (</w:t>
+      </w:r>
+      <w:proofErr w:type="spellStart"/>
+      <w:r>
+        <w:rPr>
+          <w:rFonts w:ascii="Calibri" w:hAnsi="Calibri" w:cs="Calibri"/>
+          <w:sz w:val="22"/>
+        </w:rPr>
+        <w:t>public</w:t>
+      </w:r>
+      <w:proofErr w:type="spellEnd"/>
+      <w:r>
+        <w:rPr>
+          <w:rFonts w:ascii="Calibri" w:hAnsi="Calibri" w:cs="Calibri"/>
+          <w:sz w:val="22"/>
+        </w:rPr>
+        <w:t xml:space="preserve"> </w:t>
+      </w:r>
+      <w:proofErr w:type="spellStart"/>
+      <w:r>
+        <w:rPr>
+          <w:rFonts w:ascii="Calibri" w:hAnsi="Calibri" w:cs="Calibri"/>
+          <w:sz w:val="22"/>
+        </w:rPr>
+        <w:t>double</w:t>
+      </w:r>
+      <w:proofErr w:type="spellEnd"/>
+      <w:r>
+        <w:rPr>
+          <w:rFonts w:ascii="Calibri" w:hAnsi="Calibri" w:cs="Calibri"/>
+          <w:sz w:val="22"/>
+        </w:rPr>
+        <w:t xml:space="preserve"> </w:t>
+      </w:r>
+      <w:proofErr w:type="spellStart"/>
+      <w:proofErr w:type="gramStart"/>
+      <w:r>
+        <w:rPr>
+          <w:rFonts w:ascii="Calibri" w:hAnsi="Calibri" w:cs="Calibri"/>
+          <w:sz w:val="22"/>
+        </w:rPr>
+        <w:t>getDesvioPadrao</w:t>
+      </w:r>
+      <w:proofErr w:type="spellEnd"/>
+      <w:r>
+        <w:rPr>
+          <w:rFonts w:ascii="Calibri" w:hAnsi="Calibri" w:cs="Calibri"/>
+          <w:sz w:val="22"/>
+        </w:rPr>
+        <w:t>(</w:t>
+      </w:r>
+      <w:proofErr w:type="gramEnd"/>
+      <w:r>
+        <w:rPr>
+          <w:rFonts w:ascii="Calibri" w:hAnsi="Calibri" w:cs="Calibri"/>
+          <w:sz w:val="22"/>
+        </w:rPr>
+        <w:t>)</w:t>
+      </w:r>
+      <w:r>
+        <w:rPr>
+          <w:rFonts w:ascii="Calibri" w:hAnsi="Calibri" w:cs="Calibri"/>
+          <w:sz w:val="22"/>
+        </w:rPr>
+        <w:t xml:space="preserve">) </w:t>
+      </w:r>
+      <w:r>
+        <w:rPr>
+          <w:rFonts w:ascii="Calibri" w:hAnsi="Calibri" w:cs="Calibri"/>
+          <w:sz w:val="22"/>
+        </w:rPr>
+        <w:t>devolve o desvio</w:t>
+      </w:r>
       <w:bookmarkStart w:id="0" w:name="_GoBack"/>
       <w:bookmarkEnd w:id="0"/>
+      <w:r>
+        <w:rPr>
+          <w:rFonts w:ascii="Calibri" w:hAnsi="Calibri" w:cs="Calibri"/>
+          <w:sz w:val="22"/>
+        </w:rPr>
+        <w:t xml:space="preserve"> padrão da população</w:t>
+      </w:r>
     </w:p>
     <w:sectPr>
       <w:headerReference w:type="default" r:id="rId10"/>
@@ -8970,7 +11342,7 @@
 </file>
 
 <file path=customXml/itemProps1.xml><?xml version="1.0" encoding="utf-8"?>
-<ds:datastoreItem xmlns:ds="http://schemas.openxmlformats.org/officeDocument/2006/customXml" ds:itemID="{E15AEB9F-15B5-4F0C-8CBE-90C295B36CC3}">
+<ds:datastoreItem xmlns:ds="http://schemas.openxmlformats.org/officeDocument/2006/customXml" ds:itemID="{9CC769C4-8DF2-4242-B5D5-596C1BA722C1}">
   <ds:schemaRefs>
     <ds:schemaRef ds:uri="http://schemas.openxmlformats.org/officeDocument/2006/bibliography"/>
   </ds:schemaRefs>

</xml_diff>

<commit_message>
Falta testar as classes novas e fazer o solver, já que falta também a implementação do SUS e da Rolete
</commit_message>
<xml_diff>
--- a/Genetic Lab 0.2.docx
+++ b/Genetic Lab 0.2.docx
@@ -5179,6 +5179,122 @@
               </w:rPr>
               <w:t>()</w:t>
             </w:r>
+            <w:r>
+              <w:rPr>
+                <w:rFonts w:ascii="Calibri" w:hAnsi="Calibri" w:cs="Calibri"/>
+                <w:sz w:val="22"/>
+                <w:lang w:val="en-US"/>
+              </w:rPr>
+              <w:t>;</w:t>
+            </w:r>
+          </w:p>
+          <w:p>
+            <w:pPr>
+              <w:contextualSpacing/>
+              <w:rPr>
+                <w:rFonts w:ascii="Calibri" w:hAnsi="Calibri" w:cs="Calibri"/>
+                <w:sz w:val="22"/>
+                <w:lang w:val="en-US"/>
+              </w:rPr>
+            </w:pPr>
+            <w:r>
+              <w:rPr>
+                <w:rFonts w:ascii="Calibri" w:hAnsi="Calibri" w:cs="Calibri"/>
+                <w:sz w:val="22"/>
+                <w:lang w:val="en-US"/>
+              </w:rPr>
+              <w:t xml:space="preserve">+ public </w:t>
+            </w:r>
+            <w:proofErr w:type="spellStart"/>
+            <w:r>
+              <w:rPr>
+                <w:rFonts w:ascii="Calibri" w:hAnsi="Calibri" w:cs="Calibri"/>
+                <w:sz w:val="22"/>
+                <w:lang w:val="en-US"/>
+              </w:rPr>
+              <w:t>boolean</w:t>
+            </w:r>
+            <w:proofErr w:type="spellEnd"/>
+            <w:r>
+              <w:rPr>
+                <w:rFonts w:ascii="Calibri" w:hAnsi="Calibri" w:cs="Calibri"/>
+                <w:sz w:val="22"/>
+                <w:lang w:val="en-US"/>
+              </w:rPr>
+              <w:t xml:space="preserve"> </w:t>
+            </w:r>
+            <w:proofErr w:type="spellStart"/>
+            <w:r>
+              <w:rPr>
+                <w:rFonts w:ascii="Calibri" w:hAnsi="Calibri" w:cs="Calibri"/>
+                <w:sz w:val="22"/>
+                <w:lang w:val="en-US"/>
+              </w:rPr>
+              <w:t>isPenalizacao</w:t>
+            </w:r>
+            <w:proofErr w:type="spellEnd"/>
+            <w:r>
+              <w:rPr>
+                <w:rFonts w:ascii="Calibri" w:hAnsi="Calibri" w:cs="Calibri"/>
+                <w:sz w:val="22"/>
+                <w:lang w:val="en-US"/>
+              </w:rPr>
+              <w:t>();</w:t>
+            </w:r>
+          </w:p>
+          <w:p>
+            <w:pPr>
+              <w:contextualSpacing/>
+              <w:rPr>
+                <w:rFonts w:ascii="Calibri" w:hAnsi="Calibri" w:cs="Calibri"/>
+                <w:sz w:val="22"/>
+                <w:lang w:val="en-US"/>
+              </w:rPr>
+            </w:pPr>
+            <w:r>
+              <w:rPr>
+                <w:rFonts w:ascii="Calibri" w:hAnsi="Calibri" w:cs="Calibri"/>
+                <w:sz w:val="22"/>
+                <w:lang w:val="en-US"/>
+              </w:rPr>
+              <w:t xml:space="preserve">+ public void </w:t>
+            </w:r>
+            <w:proofErr w:type="spellStart"/>
+            <w:r>
+              <w:rPr>
+                <w:rFonts w:ascii="Calibri" w:hAnsi="Calibri" w:cs="Calibri"/>
+                <w:sz w:val="22"/>
+                <w:lang w:val="en-US"/>
+              </w:rPr>
+              <w:t>setPenalizacao</w:t>
+            </w:r>
+            <w:proofErr w:type="spellEnd"/>
+            <w:r>
+              <w:rPr>
+                <w:rFonts w:ascii="Calibri" w:hAnsi="Calibri" w:cs="Calibri"/>
+                <w:sz w:val="22"/>
+                <w:lang w:val="en-US"/>
+              </w:rPr>
+              <w:t xml:space="preserve">(Boolean </w:t>
+            </w:r>
+            <w:proofErr w:type="spellStart"/>
+            <w:r>
+              <w:rPr>
+                <w:rFonts w:ascii="Calibri" w:hAnsi="Calibri" w:cs="Calibri"/>
+                <w:sz w:val="22"/>
+                <w:lang w:val="en-US"/>
+              </w:rPr>
+              <w:t>penalizacao</w:t>
+            </w:r>
+            <w:proofErr w:type="spellEnd"/>
+            <w:r>
+              <w:rPr>
+                <w:rFonts w:ascii="Calibri" w:hAnsi="Calibri" w:cs="Calibri"/>
+                <w:sz w:val="22"/>
+                <w:lang w:val="en-US"/>
+              </w:rPr>
+              <w:t>);</w:t>
+            </w:r>
           </w:p>
         </w:tc>
       </w:tr>
@@ -5296,22 +5412,154 @@
         <w:rPr>
           <w:rFonts w:ascii="Calibri" w:hAnsi="Calibri" w:cs="Calibri"/>
           <w:sz w:val="22"/>
-          <w:u w:val="single"/>
-        </w:rPr>
-      </w:pPr>
-      <w:r>
-        <w:rPr>
-          <w:rFonts w:ascii="Calibri" w:hAnsi="Calibri" w:cs="Calibri"/>
-          <w:sz w:val="22"/>
-          <w:u w:val="single"/>
-        </w:rPr>
-        <w:t>Exemplo de criações de mochilas:</w:t>
+        </w:rPr>
+      </w:pPr>
+      <w:r>
+        <w:rPr>
+          <w:rFonts w:ascii="Calibri" w:hAnsi="Calibri" w:cs="Calibri"/>
+          <w:sz w:val="22"/>
+        </w:rPr>
+        <w:t xml:space="preserve">Na classe mochila, será também definido se os indivíduos terão ou não a penalização, aquando do cálculo do seu </w:t>
+      </w:r>
+      <w:proofErr w:type="gramStart"/>
+      <w:r>
+        <w:rPr>
+          <w:rFonts w:ascii="Calibri" w:hAnsi="Calibri" w:cs="Calibri"/>
+          <w:sz w:val="22"/>
+        </w:rPr>
+        <w:t>fitness</w:t>
+      </w:r>
+      <w:proofErr w:type="gramEnd"/>
+      <w:r>
+        <w:rPr>
+          <w:rFonts w:ascii="Calibri" w:hAnsi="Calibri" w:cs="Calibri"/>
+          <w:sz w:val="22"/>
+        </w:rPr>
+        <w:t xml:space="preserve">, se </w:t>
+      </w:r>
+      <w:r>
+        <w:rPr>
+          <w:rFonts w:ascii="Calibri" w:hAnsi="Calibri" w:cs="Calibri"/>
+          <w:sz w:val="22"/>
+        </w:rPr>
+        <w:t>os pesos que obtiverem excedam</w:t>
+      </w:r>
+      <w:r>
+        <w:rPr>
+          <w:rFonts w:ascii="Calibri" w:hAnsi="Calibri" w:cs="Calibri"/>
+          <w:sz w:val="22"/>
+        </w:rPr>
+        <w:t xml:space="preserve"> o peso máximo da mochila. Para definirmos esta penalizaç</w:t>
+      </w:r>
+      <w:r>
+        <w:rPr>
+          <w:rFonts w:ascii="Calibri" w:hAnsi="Calibri" w:cs="Calibri"/>
+          <w:sz w:val="22"/>
+        </w:rPr>
+        <w:t>ão, utiliza</w:t>
+      </w:r>
+      <w:r>
+        <w:rPr>
+          <w:rFonts w:ascii="Calibri" w:hAnsi="Calibri" w:cs="Calibri"/>
+          <w:sz w:val="22"/>
+        </w:rPr>
+        <w:t xml:space="preserve">mos o método </w:t>
+      </w:r>
+      <w:proofErr w:type="spellStart"/>
+      <w:proofErr w:type="gramStart"/>
+      <w:r>
+        <w:rPr>
+          <w:rFonts w:ascii="Calibri" w:hAnsi="Calibri" w:cs="Calibri"/>
+          <w:sz w:val="22"/>
+        </w:rPr>
+        <w:t>setPenalizacao</w:t>
+      </w:r>
+      <w:proofErr w:type="spellEnd"/>
+      <w:r>
+        <w:rPr>
+          <w:rFonts w:ascii="Calibri" w:hAnsi="Calibri" w:cs="Calibri"/>
+          <w:sz w:val="22"/>
+        </w:rPr>
+        <w:t>(</w:t>
+      </w:r>
+      <w:proofErr w:type="spellStart"/>
+      <w:r>
+        <w:rPr>
+          <w:rFonts w:ascii="Calibri" w:hAnsi="Calibri" w:cs="Calibri"/>
+          <w:sz w:val="22"/>
+        </w:rPr>
+        <w:t>boolean</w:t>
+      </w:r>
+      <w:proofErr w:type="spellEnd"/>
+      <w:proofErr w:type="gramEnd"/>
+      <w:r>
+        <w:rPr>
+          <w:rFonts w:ascii="Calibri" w:hAnsi="Calibri" w:cs="Calibri"/>
+          <w:sz w:val="22"/>
+        </w:rPr>
+        <w:t xml:space="preserve"> </w:t>
+      </w:r>
+      <w:proofErr w:type="spellStart"/>
+      <w:r>
+        <w:rPr>
+          <w:rFonts w:ascii="Calibri" w:hAnsi="Calibri" w:cs="Calibri"/>
+          <w:sz w:val="22"/>
+        </w:rPr>
+        <w:t>pen</w:t>
+      </w:r>
+      <w:proofErr w:type="spellEnd"/>
+      <w:r>
+        <w:rPr>
+          <w:rFonts w:ascii="Calibri" w:hAnsi="Calibri" w:cs="Calibri"/>
+          <w:sz w:val="22"/>
+        </w:rPr>
+        <w:t>). Por defeito, a penalização está activada.</w:t>
+      </w:r>
+      <w:r>
+        <w:rPr>
+          <w:rFonts w:ascii="Calibri" w:hAnsi="Calibri" w:cs="Calibri"/>
+          <w:sz w:val="22"/>
+        </w:rPr>
+        <w:t xml:space="preserve"> Se a mesma não estiver activa e caso algum individuo passe o peso máximo da mochila, o mesmo será “reparado”, sendo que será trocado, aleatoriamente, os </w:t>
+      </w:r>
+      <w:proofErr w:type="spellStart"/>
+      <w:r>
+        <w:rPr>
+          <w:rFonts w:ascii="Calibri" w:hAnsi="Calibri" w:cs="Calibri"/>
+          <w:sz w:val="22"/>
+        </w:rPr>
+        <w:t>bit’s</w:t>
+      </w:r>
+      <w:proofErr w:type="spellEnd"/>
+      <w:r>
+        <w:rPr>
+          <w:rFonts w:ascii="Calibri" w:hAnsi="Calibri" w:cs="Calibri"/>
+          <w:sz w:val="22"/>
+        </w:rPr>
+        <w:t xml:space="preserve"> a 1 para 0 até que o seu peso não exceda a mochila.</w:t>
       </w:r>
     </w:p>
     <w:p>
       <w:pPr>
         <w:rPr>
           <w:rFonts w:ascii="Calibri" w:hAnsi="Calibri" w:cs="Calibri"/>
+          <w:sz w:val="22"/>
+          <w:u w:val="single"/>
+        </w:rPr>
+      </w:pPr>
+      <w:r>
+        <w:rPr>
+          <w:rFonts w:ascii="Calibri" w:hAnsi="Calibri" w:cs="Calibri"/>
+          <w:sz w:val="22"/>
+          <w:u w:val="single"/>
+        </w:rPr>
+        <w:t>Exemplo de criações de mochilas:</w:t>
+      </w:r>
+    </w:p>
+    <w:p>
+      <w:pPr>
+        <w:rPr>
+          <w:rFonts w:ascii="Calibri" w:hAnsi="Calibri" w:cs="Calibri"/>
           <w:b/>
           <w:i/>
           <w:sz w:val="22"/>
@@ -5576,6 +5824,7 @@
           <w:rFonts w:ascii="Calibri" w:hAnsi="Calibri" w:cs="Calibri"/>
           <w:sz w:val="22"/>
         </w:rPr>
+        <w:lastRenderedPageBreak/>
         <w:t>Por exemplo, vai haver o item com o peso 2 e o valor 4, o item com o peso 4 e o valor 6, e assim sucessivamente.</w:t>
       </w:r>
     </w:p>
@@ -5635,7 +5884,6 @@
           <w:sz w:val="28"/>
           <w:u w:val="single"/>
         </w:rPr>
-        <w:lastRenderedPageBreak/>
         <w:t xml:space="preserve">Classe </w:t>
       </w:r>
       <w:proofErr w:type="spellStart"/>
@@ -5658,6 +5906,17 @@
         </w:rPr>
         <w:t xml:space="preserve"> </w:t>
       </w:r>
+      <w:r>
+        <w:rPr>
+          <w:rFonts w:ascii="Calibri" w:hAnsi="Calibri" w:cs="Calibri"/>
+          <w:b/>
+          <w:sz w:val="28"/>
+          <w:u w:val="single"/>
+        </w:rPr>
+        <w:t>– Novos métodos</w:t>
+      </w:r>
+      <w:bookmarkStart w:id="0" w:name="_GoBack"/>
+      <w:bookmarkEnd w:id="0"/>
     </w:p>
     <w:p>
       <w:pPr>
@@ -5739,7 +5998,7 @@
                 <w:sz w:val="22"/>
                 <w:lang w:val="en-US"/>
               </w:rPr>
-              <w:t xml:space="preserve"> public double </w:t>
+              <w:t xml:space="preserve">public double </w:t>
             </w:r>
             <w:proofErr w:type="spellStart"/>
             <w:r>
@@ -6119,16 +6378,7 @@
           <w:rFonts w:ascii="Calibri" w:hAnsi="Calibri" w:cs="Calibri"/>
           <w:sz w:val="22"/>
         </w:rPr>
-        <w:t>getDesvioPad</w:t>
-      </w:r>
-      <w:bookmarkStart w:id="0" w:name="_GoBack"/>
-      <w:bookmarkEnd w:id="0"/>
-      <w:r>
-        <w:rPr>
-          <w:rFonts w:ascii="Calibri" w:hAnsi="Calibri" w:cs="Calibri"/>
-          <w:sz w:val="22"/>
-        </w:rPr>
-        <w:t>rao</w:t>
+        <w:t>getDesvioPadrao</w:t>
       </w:r>
       <w:proofErr w:type="spellEnd"/>
       <w:r>
@@ -6298,7 +6548,7 @@
         <w:rStyle w:val="Nmerodepgina"/>
         <w:noProof/>
       </w:rPr>
-      <w:t>5</w:t>
+      <w:t>6</w:t>
     </w:r>
     <w:r>
       <w:rPr>
@@ -11329,7 +11579,7 @@
 </file>
 
 <file path=customXml/itemProps1.xml><?xml version="1.0" encoding="utf-8"?>
-<ds:datastoreItem xmlns:ds="http://schemas.openxmlformats.org/officeDocument/2006/customXml" ds:itemID="{FBA37BA7-3A64-40E8-9362-15B6362825AE}">
+<ds:datastoreItem xmlns:ds="http://schemas.openxmlformats.org/officeDocument/2006/customXml" ds:itemID="{8394831F-C28E-476A-8D52-3D020144E4D9}">
   <ds:schemaRefs>
     <ds:schemaRef ds:uri="http://schemas.openxmlformats.org/officeDocument/2006/bibliography"/>
   </ds:schemaRefs>

</xml_diff>